<commit_message>
add API to mod12 no
</commit_message>
<xml_diff>
--- a/templates/template_mod_12_no_autism.docx
+++ b/templates/template_mod_12_no_autism.docx
@@ -965,178 +965,32 @@
       <w:pPr>
         <w:spacing w:line="240" w:lineRule="auto"/>
         <w:rPr>
-          <w:rFonts w:ascii="Georgia" w:eastAsia="Georgia" w:hAnsi="Georgia" w:cs="Georgia"/>
+          <w:rFonts w:ascii="Cambria" w:eastAsia="Georgia" w:hAnsi="Cambria" w:cs="Georgia"/>
           <w:b/>
           <w:sz w:val="24"/>
           <w:szCs w:val="24"/>
           <w:u w:val="single"/>
-        </w:rPr>
-      </w:pPr>
-    </w:p>
-    <w:p>
-      <w:pPr>
-        <w:widowControl w:val="0"/>
-        <w:spacing w:line="240" w:lineRule="auto"/>
-        <w:rPr>
-          <w:rFonts w:ascii="Georgia" w:eastAsia="Georgia" w:hAnsi="Georgia" w:cs="Georgia"/>
-          <w:sz w:val="24"/>
-          <w:szCs w:val="24"/>
-        </w:rPr>
-      </w:pPr>
-      <w:r>
-        <w:rPr>
-          <w:rFonts w:ascii="Georgia" w:eastAsia="Georgia" w:hAnsi="Georgia" w:cs="Georgia"/>
-          <w:sz w:val="24"/>
-          <w:szCs w:val="24"/>
-        </w:rPr>
-        <w:t xml:space="preserve">{{Patient First Name}} presented at {{Location of the evaluation}} for the ADOS assessment. {{Preferred Pronouns 2 CAP}} eye contact was good, and </w:t>
-      </w:r>
-      <w:r>
-        <w:rPr>
-          <w:rFonts w:ascii="Georgia" w:eastAsia="Georgia" w:hAnsi="Georgia" w:cs="Georgia"/>
-          <w:sz w:val="24"/>
-          <w:szCs w:val="24"/>
-        </w:rPr>
-        <w:t>{{Preferred Pronouns 2}}</w:t>
-      </w:r>
-      <w:r>
-        <w:rPr>
-          <w:rFonts w:ascii="Georgia" w:eastAsia="Georgia" w:hAnsi="Georgia" w:cs="Georgia"/>
-          <w:sz w:val="24"/>
-          <w:szCs w:val="24"/>
-        </w:rPr>
-        <w:t xml:space="preserve"> attention to task was good for play. {{Preferred Pronouns 1 CAP}} appeared to put forth an effort throughout the assessment. Considering </w:t>
-      </w:r>
-      <w:r>
-        <w:rPr>
-          <w:rFonts w:ascii="Georgia" w:eastAsia="Georgia" w:hAnsi="Georgia" w:cs="Georgia"/>
-          <w:sz w:val="24"/>
-          <w:szCs w:val="24"/>
-        </w:rPr>
-        <w:t>{{Preferred Pronouns 2}}</w:t>
-      </w:r>
-      <w:r>
-        <w:rPr>
-          <w:rFonts w:ascii="Georgia" w:eastAsia="Georgia" w:hAnsi="Georgia" w:cs="Georgia"/>
-          <w:sz w:val="24"/>
-          <w:szCs w:val="24"/>
-        </w:rPr>
-        <w:t xml:space="preserve"> attention and cooperation, this assessment is thought to validly measure {{Patient First Name}}’s current social emotional functioning.</w:t>
-      </w:r>
-    </w:p>
-    <w:p>
-      <w:pPr>
-        <w:widowControl w:val="0"/>
-        <w:spacing w:line="240" w:lineRule="auto"/>
-        <w:rPr>
-          <w:rFonts w:ascii="Georgia" w:eastAsia="Georgia" w:hAnsi="Georgia" w:cs="Georgia"/>
-          <w:sz w:val="24"/>
-          <w:szCs w:val="24"/>
-        </w:rPr>
-      </w:pPr>
-    </w:p>
-    <w:p>
-      <w:pPr>
-        <w:widowControl w:val="0"/>
-        <w:spacing w:line="240" w:lineRule="auto"/>
-        <w:rPr>
-          <w:rFonts w:ascii="Georgia" w:eastAsia="Georgia" w:hAnsi="Georgia" w:cs="Georgia"/>
-          <w:sz w:val="24"/>
-          <w:szCs w:val="24"/>
-        </w:rPr>
-      </w:pPr>
-      <w:r>
-        <w:rPr>
-          <w:rFonts w:ascii="Georgia" w:eastAsia="Georgia" w:hAnsi="Georgia" w:cs="Georgia"/>
-          <w:i/>
-          <w:sz w:val="24"/>
-          <w:szCs w:val="24"/>
-        </w:rPr>
-        <w:t>Social Affect</w:t>
-      </w:r>
-      <w:r>
-        <w:rPr>
-          <w:rFonts w:ascii="Georgia" w:eastAsia="Georgia" w:hAnsi="Georgia" w:cs="Georgia"/>
-          <w:sz w:val="24"/>
-          <w:szCs w:val="24"/>
-        </w:rPr>
-        <w:t xml:space="preserve">: {{Patient First Name}} spoke in brief phrases with some brief echolalia. {{Preferred Pronouns 1 CAP}} engaged in both functional and pretend play routines with me today. Facial expressions and eye contact were well-directed. {{Preferred Pronouns 1 CAP}} displayed clear joint attention and play-based skills and initiated social overtures with some of </w:t>
-      </w:r>
-      <w:r>
-        <w:rPr>
-          <w:rFonts w:ascii="Georgia" w:eastAsia="Georgia" w:hAnsi="Georgia" w:cs="Georgia"/>
-          <w:sz w:val="24"/>
-          <w:szCs w:val="24"/>
-        </w:rPr>
-        <w:t>{{Preferred Pronouns 2}}</w:t>
-      </w:r>
-      <w:r>
-        <w:rPr>
-          <w:rFonts w:ascii="Georgia" w:eastAsia="Georgia" w:hAnsi="Georgia" w:cs="Georgia"/>
-          <w:sz w:val="24"/>
-          <w:szCs w:val="24"/>
-        </w:rPr>
-        <w:t xml:space="preserve"> classroom peers today. Clear pointing to request items.</w:t>
-      </w:r>
-    </w:p>
-    <w:p>
-      <w:pPr>
-        <w:widowControl w:val="0"/>
-        <w:spacing w:before="240" w:after="240" w:line="240" w:lineRule="auto"/>
-        <w:rPr>
-          <w:rFonts w:ascii="Georgia" w:eastAsia="Georgia" w:hAnsi="Georgia" w:cs="Georgia"/>
-          <w:sz w:val="24"/>
-          <w:szCs w:val="24"/>
-        </w:rPr>
-      </w:pPr>
-      <w:r>
-        <w:rPr>
-          <w:rFonts w:ascii="Georgia" w:eastAsia="Georgia" w:hAnsi="Georgia" w:cs="Georgia"/>
-          <w:i/>
-          <w:sz w:val="24"/>
-          <w:szCs w:val="24"/>
-        </w:rPr>
-        <w:t>Restricted and Repetitive Behavior</w:t>
-      </w:r>
-      <w:r>
-        <w:rPr>
-          <w:rFonts w:ascii="Georgia" w:eastAsia="Georgia" w:hAnsi="Georgia" w:cs="Georgia"/>
-          <w:sz w:val="24"/>
-          <w:szCs w:val="24"/>
-        </w:rPr>
-        <w:t xml:space="preserve">: {{Patient First Name}} often walked on </w:t>
-      </w:r>
-      <w:r>
-        <w:rPr>
-          <w:rFonts w:ascii="Georgia" w:eastAsia="Georgia" w:hAnsi="Georgia" w:cs="Georgia"/>
-          <w:sz w:val="24"/>
-          <w:szCs w:val="24"/>
-        </w:rPr>
-        <w:t>{{Preferred Pronouns 2}}</w:t>
-      </w:r>
-      <w:r>
-        <w:rPr>
-          <w:rFonts w:ascii="Georgia" w:eastAsia="Georgia" w:hAnsi="Georgia" w:cs="Georgia"/>
-          <w:sz w:val="24"/>
-          <w:szCs w:val="24"/>
-        </w:rPr>
-        <w:t xml:space="preserve"> toes and paced. I observed visual inspection of play items, and </w:t>
-      </w:r>
-      <w:r>
-        <w:rPr>
-          <w:rFonts w:ascii="Georgia" w:eastAsia="Georgia" w:hAnsi="Georgia" w:cs="Georgia"/>
-          <w:sz w:val="24"/>
-          <w:szCs w:val="24"/>
-        </w:rPr>
-        <w:t>{{Preferred Pronouns 2}}</w:t>
-      </w:r>
-      <w:r>
-        <w:rPr>
-          <w:rFonts w:ascii="Georgia" w:eastAsia="Georgia" w:hAnsi="Georgia" w:cs="Georgia"/>
-          <w:sz w:val="24"/>
-          <w:szCs w:val="24"/>
-        </w:rPr>
-        <w:t xml:space="preserve"> play was quite self-directed today.</w:t>
+          <w:lang w:val="en-US"/>
+        </w:rPr>
+      </w:pPr>
+    </w:p>
+    <w:p>
+      <w:pPr>
+        <w:widowControl w:val="0"/>
+        <w:spacing w:line="228" w:lineRule="auto"/>
+        <w:rPr>
+          <w:rFonts w:ascii="Georgia" w:eastAsia="Georgia" w:hAnsi="Georgia" w:cs="Georgia"/>
+          <w:sz w:val="24"/>
+          <w:szCs w:val="24"/>
+        </w:rPr>
+      </w:pPr>
+      <w:r>
+        <w:rPr>
+          <w:rFonts w:ascii="Georgia" w:eastAsia="Georgia" w:hAnsi="Georgia" w:cs="Georgia"/>
+          <w:sz w:val="24"/>
+          <w:szCs w:val="24"/>
+        </w:rPr>
+        <w:t>[[Behavioral Presentation]]</w:t>
       </w:r>
     </w:p>
     <w:p>
@@ -1403,32 +1257,504 @@
           <w:sz w:val="24"/>
           <w:szCs w:val="24"/>
         </w:rPr>
+        <w:t xml:space="preserve">{{Patient First Name}}’s performance during the ADOS-2 was </w:t>
+      </w:r>
+      <w:r>
+        <w:rPr>
+          <w:rFonts w:ascii="Georgia" w:eastAsia="Georgia" w:hAnsi="Georgia" w:cs="Georgia"/>
+          <w:b/>
+          <w:i/>
+          <w:color w:val="0F0F0F"/>
+          <w:sz w:val="24"/>
+          <w:szCs w:val="24"/>
+          <w:u w:val="single"/>
+        </w:rPr>
+        <w:t>below the cut-off criterion</w:t>
+      </w:r>
+      <w:r>
+        <w:rPr>
+          <w:rFonts w:ascii="Georgia" w:eastAsia="Georgia" w:hAnsi="Georgia" w:cs="Georgia"/>
+          <w:b/>
+          <w:i/>
+          <w:color w:val="0F0F0F"/>
+          <w:sz w:val="24"/>
+          <w:szCs w:val="24"/>
+        </w:rPr>
+        <w:t xml:space="preserve"> and was </w:t>
+      </w:r>
+      <w:r>
+        <w:rPr>
+          <w:rFonts w:ascii="Georgia" w:eastAsia="Georgia" w:hAnsi="Georgia" w:cs="Georgia"/>
+          <w:b/>
+          <w:i/>
+          <w:color w:val="0F0F0F"/>
+          <w:sz w:val="24"/>
+          <w:szCs w:val="24"/>
+          <w:u w:val="single"/>
+        </w:rPr>
+        <w:t>not consistent</w:t>
+      </w:r>
+      <w:r>
+        <w:rPr>
+          <w:rFonts w:ascii="Georgia" w:eastAsia="Georgia" w:hAnsi="Georgia" w:cs="Georgia"/>
+          <w:b/>
+          <w:i/>
+          <w:color w:val="0F0F0F"/>
+          <w:sz w:val="24"/>
+          <w:szCs w:val="24"/>
+        </w:rPr>
+        <w:t xml:space="preserve"> with the presence of autism spectrum disorder.</w:t>
+      </w:r>
+    </w:p>
+    <w:p>
+      <w:pPr>
+        <w:widowControl w:val="0"/>
+        <w:spacing w:before="240" w:after="240" w:line="240" w:lineRule="auto"/>
+        <w:rPr>
+          <w:rFonts w:ascii="Georgia" w:eastAsia="Georgia" w:hAnsi="Georgia" w:cs="Georgia"/>
+          <w:sz w:val="24"/>
+          <w:szCs w:val="24"/>
+        </w:rPr>
+      </w:pPr>
+      <w:r>
+        <w:rPr>
+          <w:rFonts w:ascii="Georgia" w:eastAsia="Georgia" w:hAnsi="Georgia" w:cs="Georgia"/>
+          <w:b/>
+          <w:color w:val="0F0F0F"/>
+          <w:sz w:val="24"/>
+          <w:szCs w:val="24"/>
+          <w:u w:val="single"/>
+        </w:rPr>
+        <w:t>DIAGNOSTIC FORMULATION</w:t>
+      </w:r>
+      <w:r>
+        <w:rPr>
+          <w:rFonts w:ascii="Georgia" w:eastAsia="Georgia" w:hAnsi="Georgia" w:cs="Georgia"/>
+          <w:b/>
+          <w:color w:val="0F0F0F"/>
+          <w:sz w:val="24"/>
+          <w:szCs w:val="24"/>
+        </w:rPr>
+        <w:t>:</w:t>
+      </w:r>
+    </w:p>
+    <w:p>
+      <w:pPr>
+        <w:widowControl w:val="0"/>
+        <w:spacing w:before="240" w:after="240" w:line="240" w:lineRule="auto"/>
+        <w:rPr>
+          <w:rFonts w:ascii="Georgia" w:eastAsia="Georgia" w:hAnsi="Georgia" w:cs="Georgia"/>
+          <w:color w:val="0F0F0F"/>
+          <w:sz w:val="24"/>
+          <w:szCs w:val="24"/>
+        </w:rPr>
+      </w:pPr>
+      <w:r>
+        <w:rPr>
+          <w:rFonts w:ascii="Georgia" w:eastAsia="Georgia" w:hAnsi="Georgia" w:cs="Georgia"/>
+          <w:sz w:val="24"/>
+          <w:szCs w:val="24"/>
+        </w:rPr>
+        <w:t>{{Patient First Name}} {{Patient Last Name}} is a {{Patient Age}}</w:t>
+      </w:r>
+      <w:r>
+        <w:rPr>
+          <w:rFonts w:ascii="Georgia" w:eastAsia="Georgia" w:hAnsi="Georgia" w:cs="Georgia"/>
+          <w:color w:val="0F0F0F"/>
+          <w:sz w:val="24"/>
+          <w:szCs w:val="24"/>
+        </w:rPr>
+        <w:t xml:space="preserve">-year-old with a history of social communication concerns. This evaluation consisted of observations, caregiver interview, and the administration of standardized autism diagnostic measures. </w:t>
+      </w:r>
+      <w:r>
+        <w:rPr>
+          <w:rFonts w:ascii="Georgia" w:eastAsia="Georgia" w:hAnsi="Georgia" w:cs="Georgia"/>
+          <w:i/>
+          <w:color w:val="0F0F0F"/>
+          <w:sz w:val="24"/>
+          <w:szCs w:val="24"/>
+        </w:rPr>
+        <w:t xml:space="preserve">Based on this assessment, </w:t>
+      </w:r>
+      <w:r>
+        <w:rPr>
+          <w:rFonts w:ascii="Georgia" w:eastAsia="Georgia" w:hAnsi="Georgia" w:cs="Georgia"/>
+          <w:i/>
+          <w:sz w:val="24"/>
+          <w:szCs w:val="24"/>
+        </w:rPr>
+        <w:t>{{Patient First Name}}</w:t>
+      </w:r>
+      <w:r>
+        <w:rPr>
+          <w:rFonts w:ascii="Georgia" w:eastAsia="Georgia" w:hAnsi="Georgia" w:cs="Georgia"/>
+          <w:i/>
+          <w:color w:val="0F0F0F"/>
+          <w:sz w:val="24"/>
+          <w:szCs w:val="24"/>
+        </w:rPr>
+        <w:t xml:space="preserve">’s presentation indicated that </w:t>
+      </w:r>
+      <w:r>
+        <w:rPr>
+          <w:rFonts w:ascii="Georgia" w:eastAsia="Georgia" w:hAnsi="Georgia" w:cs="Georgia"/>
+          <w:i/>
+          <w:color w:val="0F0F0F"/>
+          <w:sz w:val="24"/>
+          <w:szCs w:val="24"/>
+        </w:rPr>
+        <w:t>{{Preferred Pronouns 2}}</w:t>
+      </w:r>
+      <w:r>
+        <w:rPr>
+          <w:rFonts w:ascii="Georgia" w:eastAsia="Georgia" w:hAnsi="Georgia" w:cs="Georgia"/>
+          <w:i/>
+          <w:color w:val="0F0F0F"/>
+          <w:sz w:val="24"/>
+          <w:szCs w:val="24"/>
+        </w:rPr>
+        <w:t xml:space="preserve"> social behaviors, patterns of interest, and developmental course </w:t>
+      </w:r>
+      <w:r>
+        <w:rPr>
+          <w:rFonts w:ascii="Georgia" w:eastAsia="Georgia" w:hAnsi="Georgia" w:cs="Georgia"/>
+          <w:color w:val="0F0F0F"/>
+          <w:sz w:val="24"/>
+          <w:szCs w:val="24"/>
+          <w:u w:val="single"/>
+        </w:rPr>
+        <w:t>are not consistent with the presence of an autism diagnosis</w:t>
+      </w:r>
+      <w:r>
+        <w:rPr>
+          <w:rFonts w:ascii="Georgia" w:eastAsia="Georgia" w:hAnsi="Georgia" w:cs="Georgia"/>
+          <w:i/>
+          <w:color w:val="0F0F0F"/>
+          <w:sz w:val="24"/>
+          <w:szCs w:val="24"/>
+        </w:rPr>
+        <w:t>.</w:t>
+      </w:r>
+    </w:p>
+    <w:p>
+      <w:pPr>
+        <w:widowControl w:val="0"/>
+        <w:spacing w:before="240" w:after="240" w:line="240" w:lineRule="auto"/>
+        <w:rPr>
+          <w:rFonts w:ascii="Georgia" w:eastAsia="Georgia" w:hAnsi="Georgia" w:cs="Georgia"/>
+          <w:color w:val="0F0F0F"/>
+          <w:sz w:val="24"/>
+          <w:szCs w:val="24"/>
+        </w:rPr>
+      </w:pPr>
+      <w:r>
+        <w:rPr>
+          <w:rFonts w:ascii="Georgia" w:eastAsia="Georgia" w:hAnsi="Georgia" w:cs="Georgia"/>
+          <w:color w:val="0F0F0F"/>
+          <w:sz w:val="24"/>
+          <w:szCs w:val="24"/>
+        </w:rPr>
+        <w:t xml:space="preserve">To meet criteria, individuals must show (A) persistent deficits in social communication and interactions </w:t>
+      </w:r>
+      <w:r>
+        <w:rPr>
+          <w:rFonts w:ascii="Georgia" w:eastAsia="Georgia" w:hAnsi="Georgia" w:cs="Georgia"/>
+          <w:i/>
+          <w:color w:val="0F0F0F"/>
+          <w:sz w:val="24"/>
+          <w:szCs w:val="24"/>
+          <w:u w:val="single"/>
+        </w:rPr>
+        <w:t>and</w:t>
+      </w:r>
+      <w:r>
+        <w:rPr>
+          <w:rFonts w:ascii="Georgia" w:eastAsia="Georgia" w:hAnsi="Georgia" w:cs="Georgia"/>
+          <w:color w:val="0F0F0F"/>
+          <w:sz w:val="24"/>
+          <w:szCs w:val="24"/>
+        </w:rPr>
+        <w:t xml:space="preserve"> (B) restricted, repetitive patterns of behavior, interest, or activity. Social communication and interaction difficulties are manifested as deficits in social </w:t>
+      </w:r>
+      <w:r>
+        <w:rPr>
+          <w:rFonts w:ascii="Georgia" w:eastAsia="Georgia" w:hAnsi="Georgia" w:cs="Georgia"/>
+          <w:color w:val="0F0F0F"/>
+          <w:sz w:val="24"/>
+          <w:szCs w:val="24"/>
+        </w:rPr>
         <w:lastRenderedPageBreak/>
-        <w:t xml:space="preserve">{{Patient First Name}}’s performance during the ADOS-2 was </w:t>
-      </w:r>
-      <w:r>
-        <w:rPr>
-          <w:rFonts w:ascii="Georgia" w:eastAsia="Georgia" w:hAnsi="Georgia" w:cs="Georgia"/>
-          <w:b/>
+        <w:t xml:space="preserve">reciprocity, nonverbal communication, and relationships. Restricted, repetitive patterns of behavior, interests, or activities include motor movements, intense interests, insistence on sameness, and sensory sensitivities. </w:t>
+      </w:r>
+      <w:r>
+        <w:rPr>
+          <w:rFonts w:ascii="Georgia" w:eastAsia="Georgia" w:hAnsi="Georgia" w:cs="Georgia"/>
           <w:i/>
           <w:color w:val="0F0F0F"/>
           <w:sz w:val="24"/>
           <w:szCs w:val="24"/>
+        </w:rPr>
+        <w:t xml:space="preserve">Based on observation, history, and standard measures, </w:t>
+      </w:r>
+      <w:r>
+        <w:rPr>
+          <w:rFonts w:ascii="Georgia" w:eastAsia="Georgia" w:hAnsi="Georgia" w:cs="Georgia"/>
+          <w:i/>
+          <w:sz w:val="24"/>
+          <w:szCs w:val="24"/>
+        </w:rPr>
+        <w:t>{{Patient First Name}}</w:t>
+      </w:r>
+      <w:r>
+        <w:rPr>
+          <w:rFonts w:ascii="Georgia" w:eastAsia="Georgia" w:hAnsi="Georgia" w:cs="Georgia"/>
+          <w:i/>
+          <w:color w:val="0F0F0F"/>
+          <w:sz w:val="24"/>
+          <w:szCs w:val="24"/>
+        </w:rPr>
+        <w:t xml:space="preserve"> </w:t>
+      </w:r>
+      <w:r>
+        <w:rPr>
+          <w:rFonts w:ascii="Georgia" w:eastAsia="Georgia" w:hAnsi="Georgia" w:cs="Georgia"/>
+          <w:i/>
+          <w:color w:val="0F0F0F"/>
+          <w:sz w:val="24"/>
+          <w:szCs w:val="24"/>
           <w:u w:val="single"/>
         </w:rPr>
-        <w:t>below the cut-off criterion</w:t>
-      </w:r>
-      <w:r>
-        <w:rPr>
-          <w:rFonts w:ascii="Georgia" w:eastAsia="Georgia" w:hAnsi="Georgia" w:cs="Georgia"/>
-          <w:b/>
+        <w:t>does not meet the criteria</w:t>
+      </w:r>
+      <w:r>
+        <w:rPr>
+          <w:rFonts w:ascii="Georgia" w:eastAsia="Georgia" w:hAnsi="Georgia" w:cs="Georgia"/>
           <w:i/>
           <w:color w:val="0F0F0F"/>
           <w:sz w:val="24"/>
           <w:szCs w:val="24"/>
         </w:rPr>
-        <w:t xml:space="preserve"> and was </w:t>
-      </w:r>
+        <w:t xml:space="preserve"> for autism spectrum disorder</w:t>
+      </w:r>
+      <w:r>
+        <w:rPr>
+          <w:rFonts w:ascii="Georgia" w:eastAsia="Georgia" w:hAnsi="Georgia" w:cs="Georgia"/>
+          <w:color w:val="0F0F0F"/>
+          <w:sz w:val="24"/>
+          <w:szCs w:val="24"/>
+        </w:rPr>
+        <w:t>.</w:t>
+      </w:r>
+      <w:r>
+        <w:rPr>
+          <w:rFonts w:ascii="Georgia" w:eastAsia="Georgia" w:hAnsi="Georgia" w:cs="Georgia"/>
+          <w:color w:val="0F0F0F"/>
+          <w:sz w:val="24"/>
+          <w:szCs w:val="24"/>
+        </w:rPr>
+        <w:br/>
+      </w:r>
+    </w:p>
+    <w:p>
+      <w:pPr>
+        <w:widowControl w:val="0"/>
+        <w:spacing w:before="240" w:after="240" w:line="240" w:lineRule="auto"/>
+        <w:rPr>
+          <w:rFonts w:ascii="Georgia" w:eastAsia="Georgia" w:hAnsi="Georgia" w:cs="Georgia"/>
+          <w:color w:val="0F0F0F"/>
+          <w:sz w:val="24"/>
+          <w:szCs w:val="24"/>
+        </w:rPr>
+      </w:pPr>
+      <w:r>
+        <w:rPr>
+          <w:rFonts w:ascii="Georgia" w:eastAsia="Georgia" w:hAnsi="Georgia" w:cs="Georgia"/>
+          <w:b/>
+          <w:color w:val="0F0F0F"/>
+          <w:sz w:val="24"/>
+          <w:szCs w:val="24"/>
+          <w:u w:val="single"/>
+        </w:rPr>
+        <w:t>SUMMARY IMPRESSION</w:t>
+      </w:r>
+      <w:r>
+        <w:rPr>
+          <w:rFonts w:ascii="Georgia" w:eastAsia="Georgia" w:hAnsi="Georgia" w:cs="Georgia"/>
+          <w:b/>
+          <w:color w:val="0F0F0F"/>
+          <w:sz w:val="24"/>
+          <w:szCs w:val="24"/>
+        </w:rPr>
+        <w:t>:</w:t>
+      </w:r>
+    </w:p>
+    <w:p>
+      <w:pPr>
+        <w:widowControl w:val="0"/>
+        <w:spacing w:before="240" w:after="240" w:line="240" w:lineRule="auto"/>
+        <w:rPr>
+          <w:rFonts w:ascii="Georgia" w:eastAsia="Georgia" w:hAnsi="Georgia" w:cs="Georgia"/>
+          <w:color w:val="0F0F0F"/>
+          <w:sz w:val="24"/>
+          <w:szCs w:val="24"/>
+        </w:rPr>
+      </w:pPr>
+      <w:r>
+        <w:rPr>
+          <w:rFonts w:ascii="Georgia" w:eastAsia="Georgia" w:hAnsi="Georgia" w:cs="Georgia"/>
+          <w:sz w:val="24"/>
+          <w:szCs w:val="24"/>
+        </w:rPr>
+        <w:t>{{Patient First Name}}</w:t>
+      </w:r>
+      <w:r>
+        <w:rPr>
+          <w:rFonts w:ascii="Georgia" w:eastAsia="Georgia" w:hAnsi="Georgia" w:cs="Georgia"/>
+          <w:color w:val="0F0F0F"/>
+          <w:sz w:val="24"/>
+          <w:szCs w:val="24"/>
+        </w:rPr>
+        <w:t xml:space="preserve">’s constellation of concerns aligns with language and related developmental delays based on </w:t>
+      </w:r>
+      <w:r>
+        <w:rPr>
+          <w:rFonts w:ascii="Georgia" w:eastAsia="Georgia" w:hAnsi="Georgia" w:cs="Georgia"/>
+          <w:color w:val="0F0F0F"/>
+          <w:sz w:val="24"/>
+          <w:szCs w:val="24"/>
+        </w:rPr>
+        <w:t>{{Preferred Pronouns 2}}</w:t>
+      </w:r>
+      <w:r>
+        <w:rPr>
+          <w:rFonts w:ascii="Georgia" w:eastAsia="Georgia" w:hAnsi="Georgia" w:cs="Georgia"/>
+          <w:color w:val="0F0F0F"/>
+          <w:sz w:val="24"/>
+          <w:szCs w:val="24"/>
+        </w:rPr>
+        <w:t xml:space="preserve"> presentation and chart review. I strongly encourage that {{Preferred Pronouns 1}} remains eligible for special education and related supports moving forward. I think the critical piece now is making sure {{Preferred Pronouns 1}} has support across home and community settings </w:t>
+      </w:r>
+      <w:r>
+        <w:rPr>
+          <w:rFonts w:ascii="Georgia" w:eastAsia="Georgia" w:hAnsi="Georgia" w:cs="Georgia"/>
+          <w:color w:val="0F0F0F"/>
+          <w:sz w:val="24"/>
+          <w:szCs w:val="24"/>
+          <w:u w:val="single"/>
+        </w:rPr>
+        <w:t>and</w:t>
+      </w:r>
+      <w:r>
+        <w:rPr>
+          <w:rFonts w:ascii="Georgia" w:eastAsia="Georgia" w:hAnsi="Georgia" w:cs="Georgia"/>
+          <w:color w:val="0F0F0F"/>
+          <w:sz w:val="24"/>
+          <w:szCs w:val="24"/>
+        </w:rPr>
+        <w:t xml:space="preserve"> ensuring that </w:t>
+      </w:r>
+      <w:r>
+        <w:rPr>
+          <w:rFonts w:ascii="Georgia" w:eastAsia="Georgia" w:hAnsi="Georgia" w:cs="Georgia"/>
+          <w:color w:val="0F0F0F"/>
+          <w:sz w:val="24"/>
+          <w:szCs w:val="24"/>
+        </w:rPr>
+        <w:t>{{Preferred Pronouns 2}}</w:t>
+      </w:r>
+      <w:r>
+        <w:rPr>
+          <w:rFonts w:ascii="Georgia" w:eastAsia="Georgia" w:hAnsi="Georgia" w:cs="Georgia"/>
+          <w:color w:val="0F0F0F"/>
+          <w:sz w:val="24"/>
+          <w:szCs w:val="24"/>
+        </w:rPr>
+        <w:t xml:space="preserve"> educational setting offers opportunities for adequate yearly progress.</w:t>
+      </w:r>
+    </w:p>
+    <w:p>
+      <w:pPr>
+        <w:widowControl w:val="0"/>
+        <w:spacing w:before="240" w:after="240" w:line="240" w:lineRule="auto"/>
+        <w:rPr>
+          <w:rFonts w:ascii="Georgia" w:eastAsia="Georgia" w:hAnsi="Georgia" w:cs="Georgia"/>
+          <w:b/>
+          <w:color w:val="0F0F0F"/>
+          <w:sz w:val="24"/>
+          <w:szCs w:val="24"/>
+        </w:rPr>
+      </w:pPr>
+      <w:r>
+        <w:rPr>
+          <w:rFonts w:ascii="Georgia" w:eastAsia="Georgia" w:hAnsi="Georgia" w:cs="Georgia"/>
+          <w:b/>
+          <w:color w:val="0F0F0F"/>
+          <w:sz w:val="24"/>
+          <w:szCs w:val="24"/>
+          <w:u w:val="single"/>
+        </w:rPr>
+        <w:t>RECOMMENDATIONS</w:t>
+      </w:r>
+      <w:r>
+        <w:rPr>
+          <w:rFonts w:ascii="Georgia" w:eastAsia="Georgia" w:hAnsi="Georgia" w:cs="Georgia"/>
+          <w:b/>
+          <w:color w:val="0F0F0F"/>
+          <w:sz w:val="24"/>
+          <w:szCs w:val="24"/>
+        </w:rPr>
+        <w:t xml:space="preserve">: </w:t>
+      </w:r>
+    </w:p>
+    <w:p>
+      <w:pPr>
+        <w:widowControl w:val="0"/>
+        <w:spacing w:before="240" w:after="240" w:line="240" w:lineRule="auto"/>
+        <w:rPr>
+          <w:rFonts w:ascii="Georgia" w:eastAsia="Georgia" w:hAnsi="Georgia" w:cs="Georgia"/>
+          <w:color w:val="0F0F0F"/>
+          <w:sz w:val="24"/>
+          <w:szCs w:val="24"/>
+        </w:rPr>
+      </w:pPr>
+      <w:r>
+        <w:rPr>
+          <w:rFonts w:ascii="Georgia" w:eastAsia="Georgia" w:hAnsi="Georgia" w:cs="Georgia"/>
+          <w:color w:val="0F0F0F"/>
+          <w:sz w:val="24"/>
+          <w:szCs w:val="24"/>
+        </w:rPr>
+        <w:t xml:space="preserve">Considering the results of this evaluation, the following recommendations are made to support </w:t>
+      </w:r>
+      <w:r>
+        <w:rPr>
+          <w:rFonts w:ascii="Georgia" w:eastAsia="Georgia" w:hAnsi="Georgia" w:cs="Georgia"/>
+          <w:sz w:val="24"/>
+          <w:szCs w:val="24"/>
+        </w:rPr>
+        <w:t>{{Patient First Name}}</w:t>
+      </w:r>
+      <w:r>
+        <w:rPr>
+          <w:rFonts w:ascii="Georgia" w:eastAsia="Georgia" w:hAnsi="Georgia" w:cs="Georgia"/>
+          <w:color w:val="0F0F0F"/>
+          <w:sz w:val="24"/>
+          <w:szCs w:val="24"/>
+        </w:rPr>
+        <w:t>’s development in academic, home, and community settings:</w:t>
+      </w:r>
+    </w:p>
+    <w:p>
+      <w:pPr>
+        <w:widowControl w:val="0"/>
+        <w:spacing w:before="240" w:after="240" w:line="240" w:lineRule="auto"/>
+        <w:rPr>
+          <w:rFonts w:ascii="Georgia" w:eastAsia="Georgia" w:hAnsi="Georgia" w:cs="Georgia"/>
+          <w:color w:val="0F0F0F"/>
+          <w:sz w:val="24"/>
+          <w:szCs w:val="24"/>
+        </w:rPr>
+      </w:pPr>
       <w:r>
         <w:rPr>
           <w:rFonts w:ascii="Georgia" w:eastAsia="Georgia" w:hAnsi="Georgia" w:cs="Georgia"/>
@@ -1437,10 +1763,99 @@
           <w:color w:val="0F0F0F"/>
           <w:sz w:val="24"/>
           <w:szCs w:val="24"/>
-          <w:u w:val="single"/>
-        </w:rPr>
-        <w:t>not consistent</w:t>
-      </w:r>
+        </w:rPr>
+        <w:t>Educational Placement</w:t>
+      </w:r>
+      <w:r>
+        <w:rPr>
+          <w:rFonts w:ascii="Georgia" w:eastAsia="Georgia" w:hAnsi="Georgia" w:cs="Georgia"/>
+          <w:color w:val="0F0F0F"/>
+          <w:sz w:val="24"/>
+          <w:szCs w:val="24"/>
+        </w:rPr>
+        <w:t xml:space="preserve">. I recommend that </w:t>
+      </w:r>
+      <w:r>
+        <w:rPr>
+          <w:rFonts w:ascii="Georgia" w:eastAsia="Georgia" w:hAnsi="Georgia" w:cs="Georgia"/>
+          <w:sz w:val="24"/>
+          <w:szCs w:val="24"/>
+        </w:rPr>
+        <w:t>{{Patient First Name}}</w:t>
+      </w:r>
+      <w:r>
+        <w:rPr>
+          <w:rFonts w:ascii="Georgia" w:eastAsia="Georgia" w:hAnsi="Georgia" w:cs="Georgia"/>
+          <w:color w:val="0F0F0F"/>
+          <w:sz w:val="24"/>
+          <w:szCs w:val="24"/>
+        </w:rPr>
+        <w:t xml:space="preserve">’s {{Caregiver type}} discuss placement options for </w:t>
+      </w:r>
+      <w:r>
+        <w:rPr>
+          <w:rFonts w:ascii="Georgia" w:eastAsia="Georgia" w:hAnsi="Georgia" w:cs="Georgia"/>
+          <w:sz w:val="24"/>
+          <w:szCs w:val="24"/>
+        </w:rPr>
+        <w:t>{{Patient First Name}}</w:t>
+      </w:r>
+      <w:r>
+        <w:rPr>
+          <w:rFonts w:ascii="Georgia" w:eastAsia="Georgia" w:hAnsi="Georgia" w:cs="Georgia"/>
+          <w:color w:val="0F0F0F"/>
+          <w:sz w:val="24"/>
+          <w:szCs w:val="24"/>
+        </w:rPr>
+        <w:t xml:space="preserve"> now. Given </w:t>
+      </w:r>
+      <w:r>
+        <w:rPr>
+          <w:rFonts w:ascii="Georgia" w:eastAsia="Georgia" w:hAnsi="Georgia" w:cs="Georgia"/>
+          <w:color w:val="0F0F0F"/>
+          <w:sz w:val="24"/>
+          <w:szCs w:val="24"/>
+        </w:rPr>
+        <w:t>{{Preferred Pronouns 2}}</w:t>
+      </w:r>
+      <w:r>
+        <w:rPr>
+          <w:rFonts w:ascii="Georgia" w:eastAsia="Georgia" w:hAnsi="Georgia" w:cs="Georgia"/>
+          <w:color w:val="0F0F0F"/>
+          <w:sz w:val="24"/>
+          <w:szCs w:val="24"/>
+        </w:rPr>
+        <w:t xml:space="preserve"> language level and clear developmental differences, I recommend </w:t>
+      </w:r>
+      <w:r>
+        <w:rPr>
+          <w:rFonts w:ascii="Georgia" w:eastAsia="Georgia" w:hAnsi="Georgia" w:cs="Georgia"/>
+          <w:sz w:val="24"/>
+          <w:szCs w:val="24"/>
+        </w:rPr>
+        <w:t>{{Patient First Name}}</w:t>
+      </w:r>
+      <w:r>
+        <w:rPr>
+          <w:rFonts w:ascii="Georgia" w:eastAsia="Georgia" w:hAnsi="Georgia" w:cs="Georgia"/>
+          <w:color w:val="0F0F0F"/>
+          <w:sz w:val="24"/>
+          <w:szCs w:val="24"/>
+        </w:rPr>
+        <w:t>’s {{Grade}} placement include special education and related services to address these concerns and to support adequate yearly progress.</w:t>
+      </w:r>
+    </w:p>
+    <w:p>
+      <w:pPr>
+        <w:widowControl w:val="0"/>
+        <w:spacing w:before="240" w:after="240" w:line="240" w:lineRule="auto"/>
+        <w:rPr>
+          <w:rFonts w:ascii="Georgia" w:eastAsia="Georgia" w:hAnsi="Georgia" w:cs="Georgia"/>
+          <w:color w:val="0F0F0F"/>
+          <w:sz w:val="24"/>
+          <w:szCs w:val="24"/>
+        </w:rPr>
+      </w:pPr>
       <w:r>
         <w:rPr>
           <w:rFonts w:ascii="Georgia" w:eastAsia="Georgia" w:hAnsi="Georgia" w:cs="Georgia"/>
@@ -1450,83 +1865,20 @@
           <w:sz w:val="24"/>
           <w:szCs w:val="24"/>
         </w:rPr>
-        <w:t xml:space="preserve"> with the presence of autism spectrum disorder.</w:t>
-      </w:r>
-    </w:p>
-    <w:p>
-      <w:pPr>
-        <w:widowControl w:val="0"/>
-        <w:spacing w:before="240" w:after="240" w:line="240" w:lineRule="auto"/>
-        <w:rPr>
-          <w:rFonts w:ascii="Georgia" w:eastAsia="Georgia" w:hAnsi="Georgia" w:cs="Georgia"/>
-          <w:sz w:val="24"/>
-          <w:szCs w:val="24"/>
-        </w:rPr>
-      </w:pPr>
-      <w:r>
-        <w:rPr>
-          <w:rFonts w:ascii="Georgia" w:eastAsia="Georgia" w:hAnsi="Georgia" w:cs="Georgia"/>
-          <w:b/>
-          <w:color w:val="0F0F0F"/>
-          <w:sz w:val="24"/>
-          <w:szCs w:val="24"/>
-          <w:u w:val="single"/>
-        </w:rPr>
-        <w:t>DIAGNOSTIC FORMULATION</w:t>
-      </w:r>
-      <w:r>
-        <w:rPr>
-          <w:rFonts w:ascii="Georgia" w:eastAsia="Georgia" w:hAnsi="Georgia" w:cs="Georgia"/>
-          <w:b/>
-          <w:color w:val="0F0F0F"/>
-          <w:sz w:val="24"/>
-          <w:szCs w:val="24"/>
-        </w:rPr>
-        <w:t>:</w:t>
-      </w:r>
-    </w:p>
-    <w:p>
-      <w:pPr>
-        <w:widowControl w:val="0"/>
-        <w:spacing w:before="240" w:after="240" w:line="240" w:lineRule="auto"/>
-        <w:rPr>
-          <w:rFonts w:ascii="Georgia" w:eastAsia="Georgia" w:hAnsi="Georgia" w:cs="Georgia"/>
-          <w:color w:val="0F0F0F"/>
-          <w:sz w:val="24"/>
-          <w:szCs w:val="24"/>
-        </w:rPr>
-      </w:pPr>
-      <w:r>
-        <w:rPr>
-          <w:rFonts w:ascii="Georgia" w:eastAsia="Georgia" w:hAnsi="Georgia" w:cs="Georgia"/>
-          <w:sz w:val="24"/>
-          <w:szCs w:val="24"/>
-        </w:rPr>
-        <w:t>{{Patient First Name}} {{Patient Last Name}} is a {{Patient Age}}</w:t>
-      </w:r>
-      <w:r>
-        <w:rPr>
-          <w:rFonts w:ascii="Georgia" w:eastAsia="Georgia" w:hAnsi="Georgia" w:cs="Georgia"/>
-          <w:color w:val="0F0F0F"/>
-          <w:sz w:val="24"/>
-          <w:szCs w:val="24"/>
-        </w:rPr>
-        <w:t xml:space="preserve">-year-old with a history of social communication concerns. This evaluation consisted of observations, caregiver interview, and the administration of standardized autism diagnostic measures. </w:t>
-      </w:r>
-      <w:r>
-        <w:rPr>
-          <w:rFonts w:ascii="Georgia" w:eastAsia="Georgia" w:hAnsi="Georgia" w:cs="Georgia"/>
-          <w:i/>
-          <w:color w:val="0F0F0F"/>
-          <w:sz w:val="24"/>
-          <w:szCs w:val="24"/>
-        </w:rPr>
-        <w:t xml:space="preserve">Based on this assessment, </w:t>
-      </w:r>
-      <w:r>
-        <w:rPr>
-          <w:rFonts w:ascii="Georgia" w:eastAsia="Georgia" w:hAnsi="Georgia" w:cs="Georgia"/>
-          <w:i/>
+        <w:t>Developmental Pediatrics Appointment</w:t>
+      </w:r>
+      <w:r>
+        <w:rPr>
+          <w:rFonts w:ascii="Georgia" w:eastAsia="Georgia" w:hAnsi="Georgia" w:cs="Georgia"/>
+          <w:color w:val="0F0F0F"/>
+          <w:sz w:val="24"/>
+          <w:szCs w:val="24"/>
+        </w:rPr>
+        <w:t xml:space="preserve">.  I believe that </w:t>
+      </w:r>
+      <w:r>
+        <w:rPr>
+          <w:rFonts w:ascii="Georgia" w:eastAsia="Georgia" w:hAnsi="Georgia" w:cs="Georgia"/>
           <w:sz w:val="24"/>
           <w:szCs w:val="24"/>
         </w:rPr>
@@ -1535,510 +1887,11 @@
       <w:r>
         <w:rPr>
           <w:rFonts w:ascii="Georgia" w:eastAsia="Georgia" w:hAnsi="Georgia" w:cs="Georgia"/>
-          <w:i/>
-          <w:color w:val="0F0F0F"/>
-          <w:sz w:val="24"/>
-          <w:szCs w:val="24"/>
-        </w:rPr>
-        <w:t xml:space="preserve">’s presentation indicated that </w:t>
-      </w:r>
-      <w:r>
-        <w:rPr>
-          <w:rFonts w:ascii="Georgia" w:eastAsia="Georgia" w:hAnsi="Georgia" w:cs="Georgia"/>
-          <w:i/>
-          <w:color w:val="0F0F0F"/>
-          <w:sz w:val="24"/>
-          <w:szCs w:val="24"/>
-        </w:rPr>
-        <w:t>{{Preferred Pronouns 2}}</w:t>
-      </w:r>
-      <w:r>
-        <w:rPr>
-          <w:rFonts w:ascii="Georgia" w:eastAsia="Georgia" w:hAnsi="Georgia" w:cs="Georgia"/>
-          <w:i/>
-          <w:color w:val="0F0F0F"/>
-          <w:sz w:val="24"/>
-          <w:szCs w:val="24"/>
-        </w:rPr>
-        <w:t xml:space="preserve"> social behaviors, patterns of interest, and developmental course </w:t>
-      </w:r>
-      <w:r>
-        <w:rPr>
-          <w:rFonts w:ascii="Georgia" w:eastAsia="Georgia" w:hAnsi="Georgia" w:cs="Georgia"/>
-          <w:color w:val="0F0F0F"/>
-          <w:sz w:val="24"/>
-          <w:szCs w:val="24"/>
-          <w:u w:val="single"/>
-        </w:rPr>
-        <w:t>are not consistent with the presence of an autism diagnosis</w:t>
-      </w:r>
-      <w:r>
-        <w:rPr>
-          <w:rFonts w:ascii="Georgia" w:eastAsia="Georgia" w:hAnsi="Georgia" w:cs="Georgia"/>
-          <w:i/>
-          <w:color w:val="0F0F0F"/>
-          <w:sz w:val="24"/>
-          <w:szCs w:val="24"/>
-        </w:rPr>
-        <w:t>.</w:t>
-      </w:r>
-    </w:p>
-    <w:p>
-      <w:pPr>
-        <w:widowControl w:val="0"/>
-        <w:spacing w:before="240" w:after="240" w:line="240" w:lineRule="auto"/>
-        <w:rPr>
-          <w:rFonts w:ascii="Georgia" w:eastAsia="Georgia" w:hAnsi="Georgia" w:cs="Georgia"/>
-          <w:color w:val="0F0F0F"/>
-          <w:sz w:val="24"/>
-          <w:szCs w:val="24"/>
-        </w:rPr>
-      </w:pPr>
-      <w:r>
-        <w:rPr>
-          <w:rFonts w:ascii="Georgia" w:eastAsia="Georgia" w:hAnsi="Georgia" w:cs="Georgia"/>
-          <w:color w:val="0F0F0F"/>
-          <w:sz w:val="24"/>
-          <w:szCs w:val="24"/>
-        </w:rPr>
-        <w:t xml:space="preserve">To meet criteria, individuals must show (A) persistent deficits in social communication and interactions </w:t>
-      </w:r>
-      <w:r>
-        <w:rPr>
-          <w:rFonts w:ascii="Georgia" w:eastAsia="Georgia" w:hAnsi="Georgia" w:cs="Georgia"/>
-          <w:i/>
-          <w:color w:val="0F0F0F"/>
-          <w:sz w:val="24"/>
-          <w:szCs w:val="24"/>
-          <w:u w:val="single"/>
-        </w:rPr>
-        <w:t>and</w:t>
-      </w:r>
-      <w:r>
-        <w:rPr>
-          <w:rFonts w:ascii="Georgia" w:eastAsia="Georgia" w:hAnsi="Georgia" w:cs="Georgia"/>
-          <w:color w:val="0F0F0F"/>
-          <w:sz w:val="24"/>
-          <w:szCs w:val="24"/>
-        </w:rPr>
-        <w:t xml:space="preserve"> (B) restricted, repetitive patterns of behavior, interest, or activity. Social communication and interaction difficulties are manifested as deficits in social reciprocity, nonverbal communication, and relationships. Restricted, repetitive patterns of behavior, interests, or activities include motor movements, intense interests, insistence on sameness, and sensory sensitivities. </w:t>
-      </w:r>
-      <w:r>
-        <w:rPr>
-          <w:rFonts w:ascii="Georgia" w:eastAsia="Georgia" w:hAnsi="Georgia" w:cs="Georgia"/>
-          <w:i/>
-          <w:color w:val="0F0F0F"/>
-          <w:sz w:val="24"/>
-          <w:szCs w:val="24"/>
-        </w:rPr>
-        <w:t xml:space="preserve">Based on observation, history, and standard measures, </w:t>
-      </w:r>
-      <w:r>
-        <w:rPr>
-          <w:rFonts w:ascii="Georgia" w:eastAsia="Georgia" w:hAnsi="Georgia" w:cs="Georgia"/>
-          <w:i/>
-          <w:sz w:val="24"/>
-          <w:szCs w:val="24"/>
-        </w:rPr>
-        <w:t>{{Patient First Name}}</w:t>
-      </w:r>
-      <w:r>
-        <w:rPr>
-          <w:rFonts w:ascii="Georgia" w:eastAsia="Georgia" w:hAnsi="Georgia" w:cs="Georgia"/>
-          <w:i/>
-          <w:color w:val="0F0F0F"/>
-          <w:sz w:val="24"/>
-          <w:szCs w:val="24"/>
-        </w:rPr>
-        <w:t xml:space="preserve"> </w:t>
-      </w:r>
-      <w:r>
-        <w:rPr>
-          <w:rFonts w:ascii="Georgia" w:eastAsia="Georgia" w:hAnsi="Georgia" w:cs="Georgia"/>
-          <w:i/>
-          <w:color w:val="0F0F0F"/>
-          <w:sz w:val="24"/>
-          <w:szCs w:val="24"/>
-          <w:u w:val="single"/>
-        </w:rPr>
-        <w:t>does not meet the criteria</w:t>
-      </w:r>
-      <w:r>
-        <w:rPr>
-          <w:rFonts w:ascii="Georgia" w:eastAsia="Georgia" w:hAnsi="Georgia" w:cs="Georgia"/>
-          <w:i/>
-          <w:color w:val="0F0F0F"/>
-          <w:sz w:val="24"/>
-          <w:szCs w:val="24"/>
-        </w:rPr>
-        <w:t xml:space="preserve"> for autism spectrum disorder</w:t>
-      </w:r>
-      <w:r>
-        <w:rPr>
-          <w:rFonts w:ascii="Georgia" w:eastAsia="Georgia" w:hAnsi="Georgia" w:cs="Georgia"/>
-          <w:color w:val="0F0F0F"/>
-          <w:sz w:val="24"/>
-          <w:szCs w:val="24"/>
-        </w:rPr>
-        <w:t>.</w:t>
-      </w:r>
-      <w:r>
-        <w:rPr>
-          <w:rFonts w:ascii="Georgia" w:eastAsia="Georgia" w:hAnsi="Georgia" w:cs="Georgia"/>
-          <w:color w:val="0F0F0F"/>
-          <w:sz w:val="24"/>
-          <w:szCs w:val="24"/>
-        </w:rPr>
-        <w:br/>
-      </w:r>
-    </w:p>
-    <w:p>
-      <w:pPr>
-        <w:widowControl w:val="0"/>
-        <w:spacing w:before="240" w:after="240" w:line="240" w:lineRule="auto"/>
-        <w:rPr>
-          <w:rFonts w:ascii="Georgia" w:eastAsia="Georgia" w:hAnsi="Georgia" w:cs="Georgia"/>
-          <w:color w:val="0F0F0F"/>
-          <w:sz w:val="24"/>
-          <w:szCs w:val="24"/>
-        </w:rPr>
-      </w:pPr>
-      <w:r>
-        <w:rPr>
-          <w:rFonts w:ascii="Georgia" w:eastAsia="Georgia" w:hAnsi="Georgia" w:cs="Georgia"/>
-          <w:b/>
-          <w:color w:val="0F0F0F"/>
-          <w:sz w:val="24"/>
-          <w:szCs w:val="24"/>
-          <w:u w:val="single"/>
-        </w:rPr>
-        <w:t>SUMMARY IMPRESSION</w:t>
-      </w:r>
-      <w:r>
-        <w:rPr>
-          <w:rFonts w:ascii="Georgia" w:eastAsia="Georgia" w:hAnsi="Georgia" w:cs="Georgia"/>
-          <w:b/>
-          <w:color w:val="0F0F0F"/>
-          <w:sz w:val="24"/>
-          <w:szCs w:val="24"/>
-        </w:rPr>
-        <w:t>:</w:t>
-      </w:r>
-    </w:p>
-    <w:p>
-      <w:pPr>
-        <w:widowControl w:val="0"/>
-        <w:spacing w:before="240" w:after="240" w:line="240" w:lineRule="auto"/>
-        <w:rPr>
-          <w:rFonts w:ascii="Georgia" w:eastAsia="Georgia" w:hAnsi="Georgia" w:cs="Georgia"/>
-          <w:color w:val="0F0F0F"/>
-          <w:sz w:val="24"/>
-          <w:szCs w:val="24"/>
-        </w:rPr>
-      </w:pPr>
-      <w:r>
-        <w:rPr>
-          <w:rFonts w:ascii="Georgia" w:eastAsia="Georgia" w:hAnsi="Georgia" w:cs="Georgia"/>
-          <w:sz w:val="24"/>
-          <w:szCs w:val="24"/>
-        </w:rPr>
-        <w:t>{{Patient First Name}}</w:t>
-      </w:r>
-      <w:r>
-        <w:rPr>
-          <w:rFonts w:ascii="Georgia" w:eastAsia="Georgia" w:hAnsi="Georgia" w:cs="Georgia"/>
-          <w:color w:val="0F0F0F"/>
-          <w:sz w:val="24"/>
-          <w:szCs w:val="24"/>
-        </w:rPr>
-        <w:t xml:space="preserve">’s constellation of concerns aligns with language and related developmental delays based on </w:t>
-      </w:r>
-      <w:r>
-        <w:rPr>
-          <w:rFonts w:ascii="Georgia" w:eastAsia="Georgia" w:hAnsi="Georgia" w:cs="Georgia"/>
-          <w:color w:val="0F0F0F"/>
-          <w:sz w:val="24"/>
-          <w:szCs w:val="24"/>
-        </w:rPr>
-        <w:t>{{Preferred Pronouns 2}}</w:t>
-      </w:r>
-      <w:r>
-        <w:rPr>
-          <w:rFonts w:ascii="Georgia" w:eastAsia="Georgia" w:hAnsi="Georgia" w:cs="Georgia"/>
-          <w:color w:val="0F0F0F"/>
-          <w:sz w:val="24"/>
-          <w:szCs w:val="24"/>
-        </w:rPr>
-        <w:t xml:space="preserve"> presentation and chart review. I strongly encourage that {{Preferred Pronouns 1}} remains eligible for special education and related supports moving forward. I think the critical piece now is making sure {{Preferred Pronouns 1}} has support across home and community settings </w:t>
-      </w:r>
-      <w:r>
-        <w:rPr>
-          <w:rFonts w:ascii="Georgia" w:eastAsia="Georgia" w:hAnsi="Georgia" w:cs="Georgia"/>
-          <w:color w:val="0F0F0F"/>
-          <w:sz w:val="24"/>
-          <w:szCs w:val="24"/>
-          <w:u w:val="single"/>
-        </w:rPr>
-        <w:t>and</w:t>
-      </w:r>
-      <w:r>
-        <w:rPr>
-          <w:rFonts w:ascii="Georgia" w:eastAsia="Georgia" w:hAnsi="Georgia" w:cs="Georgia"/>
-          <w:color w:val="0F0F0F"/>
-          <w:sz w:val="24"/>
-          <w:szCs w:val="24"/>
-        </w:rPr>
-        <w:t xml:space="preserve"> ensuring that </w:t>
-      </w:r>
-      <w:r>
-        <w:rPr>
-          <w:rFonts w:ascii="Georgia" w:eastAsia="Georgia" w:hAnsi="Georgia" w:cs="Georgia"/>
-          <w:color w:val="0F0F0F"/>
-          <w:sz w:val="24"/>
-          <w:szCs w:val="24"/>
-        </w:rPr>
-        <w:t>{{Preferred Pronouns 2}}</w:t>
-      </w:r>
-      <w:r>
-        <w:rPr>
-          <w:rFonts w:ascii="Georgia" w:eastAsia="Georgia" w:hAnsi="Georgia" w:cs="Georgia"/>
-          <w:color w:val="0F0F0F"/>
-          <w:sz w:val="24"/>
-          <w:szCs w:val="24"/>
-        </w:rPr>
-        <w:t xml:space="preserve"> educational setting offers opportunities for adequate yearly progress.</w:t>
-      </w:r>
-    </w:p>
-    <w:p>
-      <w:pPr>
-        <w:widowControl w:val="0"/>
-        <w:spacing w:before="240" w:after="240" w:line="240" w:lineRule="auto"/>
-        <w:rPr>
-          <w:rFonts w:ascii="Georgia" w:eastAsia="Georgia" w:hAnsi="Georgia" w:cs="Georgia"/>
-          <w:b/>
-          <w:color w:val="0F0F0F"/>
-          <w:sz w:val="24"/>
-          <w:szCs w:val="24"/>
-        </w:rPr>
-      </w:pPr>
-      <w:r>
-        <w:rPr>
-          <w:rFonts w:ascii="Georgia" w:eastAsia="Georgia" w:hAnsi="Georgia" w:cs="Georgia"/>
-          <w:b/>
-          <w:color w:val="0F0F0F"/>
-          <w:sz w:val="24"/>
-          <w:szCs w:val="24"/>
-          <w:u w:val="single"/>
-        </w:rPr>
-        <w:t>RECOMMENDATIONS</w:t>
-      </w:r>
-      <w:r>
-        <w:rPr>
-          <w:rFonts w:ascii="Georgia" w:eastAsia="Georgia" w:hAnsi="Georgia" w:cs="Georgia"/>
-          <w:b/>
-          <w:color w:val="0F0F0F"/>
-          <w:sz w:val="24"/>
-          <w:szCs w:val="24"/>
-        </w:rPr>
-        <w:t xml:space="preserve">: </w:t>
-      </w:r>
-    </w:p>
-    <w:p>
-      <w:pPr>
-        <w:widowControl w:val="0"/>
-        <w:spacing w:before="240" w:after="240" w:line="240" w:lineRule="auto"/>
-        <w:rPr>
-          <w:rFonts w:ascii="Georgia" w:eastAsia="Georgia" w:hAnsi="Georgia" w:cs="Georgia"/>
-          <w:color w:val="0F0F0F"/>
-          <w:sz w:val="24"/>
-          <w:szCs w:val="24"/>
-        </w:rPr>
-      </w:pPr>
-      <w:r>
-        <w:rPr>
-          <w:rFonts w:ascii="Georgia" w:eastAsia="Georgia" w:hAnsi="Georgia" w:cs="Georgia"/>
-          <w:color w:val="0F0F0F"/>
-          <w:sz w:val="24"/>
-          <w:szCs w:val="24"/>
-        </w:rPr>
-        <w:t xml:space="preserve">Considering the results of this evaluation, the following recommendations are made to support </w:t>
-      </w:r>
-      <w:r>
-        <w:rPr>
-          <w:rFonts w:ascii="Georgia" w:eastAsia="Georgia" w:hAnsi="Georgia" w:cs="Georgia"/>
-          <w:sz w:val="24"/>
-          <w:szCs w:val="24"/>
-        </w:rPr>
-        <w:t>{{Patient First Name}}</w:t>
-      </w:r>
-      <w:r>
-        <w:rPr>
-          <w:rFonts w:ascii="Georgia" w:eastAsia="Georgia" w:hAnsi="Georgia" w:cs="Georgia"/>
-          <w:color w:val="0F0F0F"/>
-          <w:sz w:val="24"/>
-          <w:szCs w:val="24"/>
-        </w:rPr>
-        <w:t>’s development in academic, home, and community settings:</w:t>
-      </w:r>
-    </w:p>
-    <w:p>
-      <w:pPr>
-        <w:widowControl w:val="0"/>
-        <w:spacing w:before="240" w:after="240" w:line="240" w:lineRule="auto"/>
-        <w:rPr>
-          <w:rFonts w:ascii="Georgia" w:eastAsia="Georgia" w:hAnsi="Georgia" w:cs="Georgia"/>
-          <w:color w:val="0F0F0F"/>
-          <w:sz w:val="24"/>
-          <w:szCs w:val="24"/>
-        </w:rPr>
-      </w:pPr>
-      <w:r>
-        <w:rPr>
-          <w:rFonts w:ascii="Georgia" w:eastAsia="Georgia" w:hAnsi="Georgia" w:cs="Georgia"/>
-          <w:b/>
-          <w:i/>
-          <w:color w:val="0F0F0F"/>
-          <w:sz w:val="24"/>
-          <w:szCs w:val="24"/>
-        </w:rPr>
-        <w:t>Educational Placement</w:t>
-      </w:r>
-      <w:r>
-        <w:rPr>
-          <w:rFonts w:ascii="Georgia" w:eastAsia="Georgia" w:hAnsi="Georgia" w:cs="Georgia"/>
-          <w:color w:val="0F0F0F"/>
-          <w:sz w:val="24"/>
-          <w:szCs w:val="24"/>
-        </w:rPr>
-        <w:t xml:space="preserve">. I recommend that </w:t>
-      </w:r>
-      <w:r>
-        <w:rPr>
-          <w:rFonts w:ascii="Georgia" w:eastAsia="Georgia" w:hAnsi="Georgia" w:cs="Georgia"/>
-          <w:sz w:val="24"/>
-          <w:szCs w:val="24"/>
-        </w:rPr>
-        <w:t>{{Patient First Name}}</w:t>
-      </w:r>
-      <w:r>
-        <w:rPr>
-          <w:rFonts w:ascii="Georgia" w:eastAsia="Georgia" w:hAnsi="Georgia" w:cs="Georgia"/>
-          <w:color w:val="0F0F0F"/>
-          <w:sz w:val="24"/>
-          <w:szCs w:val="24"/>
-        </w:rPr>
-        <w:t xml:space="preserve">’s {{Caregiver type}} discuss placement options for </w:t>
-      </w:r>
-      <w:r>
-        <w:rPr>
-          <w:rFonts w:ascii="Georgia" w:eastAsia="Georgia" w:hAnsi="Georgia" w:cs="Georgia"/>
-          <w:sz w:val="24"/>
-          <w:szCs w:val="24"/>
-        </w:rPr>
-        <w:t>{{Patient First Name}}</w:t>
-      </w:r>
-      <w:r>
-        <w:rPr>
-          <w:rFonts w:ascii="Georgia" w:eastAsia="Georgia" w:hAnsi="Georgia" w:cs="Georgia"/>
-          <w:color w:val="0F0F0F"/>
-          <w:sz w:val="24"/>
-          <w:szCs w:val="24"/>
-        </w:rPr>
-        <w:t xml:space="preserve"> now. Given </w:t>
-      </w:r>
-      <w:r>
-        <w:rPr>
-          <w:rFonts w:ascii="Georgia" w:eastAsia="Georgia" w:hAnsi="Georgia" w:cs="Georgia"/>
-          <w:color w:val="0F0F0F"/>
-          <w:sz w:val="24"/>
-          <w:szCs w:val="24"/>
-        </w:rPr>
-        <w:t>{{Preferred Pronouns 2}}</w:t>
-      </w:r>
-      <w:r>
-        <w:rPr>
-          <w:rFonts w:ascii="Georgia" w:eastAsia="Georgia" w:hAnsi="Georgia" w:cs="Georgia"/>
-          <w:color w:val="0F0F0F"/>
-          <w:sz w:val="24"/>
-          <w:szCs w:val="24"/>
-        </w:rPr>
-        <w:t xml:space="preserve"> language level and clear developmental differences, I recommend </w:t>
-      </w:r>
-      <w:r>
-        <w:rPr>
-          <w:rFonts w:ascii="Georgia" w:eastAsia="Georgia" w:hAnsi="Georgia" w:cs="Georgia"/>
-          <w:sz w:val="24"/>
-          <w:szCs w:val="24"/>
-        </w:rPr>
-        <w:t>{{Patient First Name}}</w:t>
-      </w:r>
-      <w:r>
-        <w:rPr>
-          <w:rFonts w:ascii="Georgia" w:eastAsia="Georgia" w:hAnsi="Georgia" w:cs="Georgia"/>
-          <w:color w:val="0F0F0F"/>
-          <w:sz w:val="24"/>
-          <w:szCs w:val="24"/>
-        </w:rPr>
-        <w:t>’s {{Grade}} placement include special education and related services to address these concerns and to support adequate yearly progress.</w:t>
-      </w:r>
-    </w:p>
-    <w:p>
-      <w:pPr>
-        <w:widowControl w:val="0"/>
-        <w:spacing w:before="240" w:after="240" w:line="240" w:lineRule="auto"/>
-        <w:rPr>
-          <w:rFonts w:ascii="Georgia" w:eastAsia="Georgia" w:hAnsi="Georgia" w:cs="Georgia"/>
-          <w:color w:val="0F0F0F"/>
-          <w:sz w:val="24"/>
-          <w:szCs w:val="24"/>
-        </w:rPr>
-      </w:pPr>
-      <w:r>
-        <w:rPr>
-          <w:rFonts w:ascii="Georgia" w:eastAsia="Georgia" w:hAnsi="Georgia" w:cs="Georgia"/>
-          <w:b/>
-          <w:i/>
-          <w:color w:val="0F0F0F"/>
-          <w:sz w:val="24"/>
-          <w:szCs w:val="24"/>
-        </w:rPr>
-        <w:t>Developmental Pediatrics Appointment</w:t>
-      </w:r>
-      <w:r>
-        <w:rPr>
-          <w:rFonts w:ascii="Georgia" w:eastAsia="Georgia" w:hAnsi="Georgia" w:cs="Georgia"/>
-          <w:color w:val="0F0F0F"/>
-          <w:sz w:val="24"/>
-          <w:szCs w:val="24"/>
-        </w:rPr>
-        <w:t xml:space="preserve">.  I believe that </w:t>
-      </w:r>
-      <w:r>
-        <w:rPr>
-          <w:rFonts w:ascii="Georgia" w:eastAsia="Georgia" w:hAnsi="Georgia" w:cs="Georgia"/>
-          <w:sz w:val="24"/>
-          <w:szCs w:val="24"/>
-        </w:rPr>
-        <w:t>{{Patient First Name}}</w:t>
-      </w:r>
-      <w:r>
-        <w:rPr>
-          <w:rFonts w:ascii="Georgia" w:eastAsia="Georgia" w:hAnsi="Georgia" w:cs="Georgia"/>
-          <w:color w:val="0F0F0F"/>
-          <w:sz w:val="24"/>
-          <w:szCs w:val="24"/>
-        </w:rPr>
-        <w:t xml:space="preserve"> would benefit from being seen by a developmental medical provider as part of comprehensive care related to the diagnosis described here. An appointment can be </w:t>
-      </w:r>
-      <w:r>
-        <w:rPr>
-          <w:rFonts w:ascii="Georgia" w:eastAsia="Georgia" w:hAnsi="Georgia" w:cs="Georgia"/>
-          <w:color w:val="0F0F0F"/>
-          <w:sz w:val="24"/>
-          <w:szCs w:val="24"/>
-        </w:rPr>
-        <w:lastRenderedPageBreak/>
-        <w:t>made by calling one of the following local specialty clinics or at URMC and Rochester Regional Health Center:</w:t>
+          <w:color w:val="0F0F0F"/>
+          <w:sz w:val="24"/>
+          <w:szCs w:val="24"/>
+        </w:rPr>
+        <w:t xml:space="preserve"> would benefit from being seen by a developmental medical provider as part of comprehensive care related to the diagnosis described here. An appointment can be made by calling one of the following local specialty clinics or at URMC and Rochester Regional Health Center:</w:t>
       </w:r>
     </w:p>
     <w:p>

</xml_diff>

<commit_message>
add recommendation for mod 12 no
</commit_message>
<xml_diff>
--- a/templates/template_mod_12_no_autism.docx
+++ b/templates/template_mod_12_no_autism.docx
@@ -1709,7 +1709,7 @@
     <w:p>
       <w:pPr>
         <w:widowControl w:val="0"/>
-        <w:spacing w:before="240" w:after="240" w:line="240" w:lineRule="auto"/>
+        <w:spacing w:line="240" w:lineRule="auto"/>
         <w:rPr>
           <w:rFonts w:ascii="Georgia" w:eastAsia="Georgia" w:hAnsi="Georgia" w:cs="Georgia"/>
           <w:color w:val="0F0F0F"/>
@@ -1747,1044 +1747,80 @@
     <w:p>
       <w:pPr>
         <w:widowControl w:val="0"/>
-        <w:spacing w:before="240" w:after="240" w:line="240" w:lineRule="auto"/>
-        <w:rPr>
-          <w:rFonts w:ascii="Georgia" w:eastAsia="Georgia" w:hAnsi="Georgia" w:cs="Georgia"/>
-          <w:color w:val="0F0F0F"/>
-          <w:sz w:val="24"/>
-          <w:szCs w:val="24"/>
-        </w:rPr>
-      </w:pPr>
-      <w:r>
-        <w:rPr>
-          <w:rFonts w:ascii="Georgia" w:eastAsia="Georgia" w:hAnsi="Georgia" w:cs="Georgia"/>
-          <w:b/>
+        <w:spacing w:line="240" w:lineRule="auto"/>
+        <w:rPr>
+          <w:rFonts w:ascii="Georgia" w:eastAsia="Georgia" w:hAnsi="Georgia" w:cs="Georgia"/>
+          <w:color w:val="0F0F0F"/>
+          <w:sz w:val="24"/>
+          <w:szCs w:val="24"/>
+        </w:rPr>
+      </w:pPr>
+    </w:p>
+    <w:p>
+      <w:pPr>
+        <w:widowControl w:val="0"/>
+        <w:spacing w:line="240" w:lineRule="auto"/>
+        <w:rPr>
+          <w:rFonts w:ascii="Georgia" w:eastAsia="Georgia" w:hAnsi="Georgia" w:cs="Georgia"/>
+          <w:color w:val="007AC2"/>
+          <w:sz w:val="24"/>
+          <w:szCs w:val="24"/>
+        </w:rPr>
+      </w:pPr>
+      <w:r>
+        <w:rPr>
+          <w:rFonts w:ascii="Georgia" w:eastAsia="Georgia" w:hAnsi="Georgia" w:cs="Georgia"/>
+          <w:color w:val="0F0F0F"/>
+          <w:sz w:val="24"/>
+          <w:szCs w:val="24"/>
+        </w:rPr>
+        <w:t>[[Recommendations]]</w:t>
+      </w:r>
+    </w:p>
+    <w:p>
+      <w:pPr>
+        <w:widowControl w:val="0"/>
+        <w:spacing w:line="240" w:lineRule="auto"/>
+        <w:rPr>
+          <w:rFonts w:ascii="Georgia" w:eastAsia="Georgia" w:hAnsi="Georgia" w:cs="Georgia"/>
+          <w:sz w:val="24"/>
+          <w:szCs w:val="24"/>
+        </w:rPr>
+      </w:pPr>
+      <w:r>
+        <w:rPr>
+          <w:rFonts w:ascii="Georgia" w:eastAsia="Georgia" w:hAnsi="Georgia" w:cs="Georgia"/>
+          <w:sz w:val="24"/>
+          <w:szCs w:val="24"/>
+        </w:rPr>
+        <w:t xml:space="preserve">I remain available to {{Patient First Name}} and </w:t>
+      </w:r>
+      <w:r>
+        <w:rPr>
+          <w:rFonts w:ascii="Georgia" w:eastAsia="Georgia" w:hAnsi="Georgia" w:cs="Georgia"/>
+          <w:sz w:val="24"/>
+          <w:szCs w:val="24"/>
+        </w:rPr>
+        <w:t>{{Preferred Pronouns 2}}</w:t>
+      </w:r>
+      <w:r>
+        <w:rPr>
+          <w:rFonts w:ascii="Georgia" w:eastAsia="Georgia" w:hAnsi="Georgia" w:cs="Georgia"/>
+          <w:sz w:val="24"/>
+          <w:szCs w:val="24"/>
+        </w:rPr>
+        <w:t xml:space="preserve"> {{Caregiver type}} to help coordinate care moving forward.  </w:t>
+      </w:r>
+      <w:r>
+        <w:rPr>
+          <w:rFonts w:ascii="Georgia" w:eastAsia="Georgia" w:hAnsi="Georgia" w:cs="Georgia"/>
           <w:i/>
-          <w:color w:val="0F0F0F"/>
-          <w:sz w:val="24"/>
-          <w:szCs w:val="24"/>
-        </w:rPr>
-        <w:t>Educational Placement</w:t>
-      </w:r>
-      <w:r>
-        <w:rPr>
-          <w:rFonts w:ascii="Georgia" w:eastAsia="Georgia" w:hAnsi="Georgia" w:cs="Georgia"/>
-          <w:color w:val="0F0F0F"/>
-          <w:sz w:val="24"/>
-          <w:szCs w:val="24"/>
-        </w:rPr>
-        <w:t xml:space="preserve">. I recommend that </w:t>
-      </w:r>
-      <w:r>
-        <w:rPr>
-          <w:rFonts w:ascii="Georgia" w:eastAsia="Georgia" w:hAnsi="Georgia" w:cs="Georgia"/>
-          <w:sz w:val="24"/>
-          <w:szCs w:val="24"/>
-        </w:rPr>
-        <w:t>{{Patient First Name}}</w:t>
-      </w:r>
-      <w:r>
-        <w:rPr>
-          <w:rFonts w:ascii="Georgia" w:eastAsia="Georgia" w:hAnsi="Georgia" w:cs="Georgia"/>
-          <w:color w:val="0F0F0F"/>
-          <w:sz w:val="24"/>
-          <w:szCs w:val="24"/>
-        </w:rPr>
-        <w:t xml:space="preserve">’s {{Caregiver type}} discuss placement options for </w:t>
-      </w:r>
-      <w:r>
-        <w:rPr>
-          <w:rFonts w:ascii="Georgia" w:eastAsia="Georgia" w:hAnsi="Georgia" w:cs="Georgia"/>
-          <w:sz w:val="24"/>
-          <w:szCs w:val="24"/>
-        </w:rPr>
-        <w:t>{{Patient First Name}}</w:t>
-      </w:r>
-      <w:r>
-        <w:rPr>
-          <w:rFonts w:ascii="Georgia" w:eastAsia="Georgia" w:hAnsi="Georgia" w:cs="Georgia"/>
-          <w:color w:val="0F0F0F"/>
-          <w:sz w:val="24"/>
-          <w:szCs w:val="24"/>
-        </w:rPr>
-        <w:t xml:space="preserve"> now. Given </w:t>
-      </w:r>
-      <w:r>
-        <w:rPr>
-          <w:rFonts w:ascii="Georgia" w:eastAsia="Georgia" w:hAnsi="Georgia" w:cs="Georgia"/>
-          <w:color w:val="0F0F0F"/>
-          <w:sz w:val="24"/>
-          <w:szCs w:val="24"/>
-        </w:rPr>
-        <w:t>{{Preferred Pronouns 2}}</w:t>
-      </w:r>
-      <w:r>
-        <w:rPr>
-          <w:rFonts w:ascii="Georgia" w:eastAsia="Georgia" w:hAnsi="Georgia" w:cs="Georgia"/>
-          <w:color w:val="0F0F0F"/>
-          <w:sz w:val="24"/>
-          <w:szCs w:val="24"/>
-        </w:rPr>
-        <w:t xml:space="preserve"> language level and clear developmental differences, I recommend </w:t>
-      </w:r>
-      <w:r>
-        <w:rPr>
-          <w:rFonts w:ascii="Georgia" w:eastAsia="Georgia" w:hAnsi="Georgia" w:cs="Georgia"/>
-          <w:sz w:val="24"/>
-          <w:szCs w:val="24"/>
-        </w:rPr>
-        <w:t>{{Patient First Name}}</w:t>
-      </w:r>
-      <w:r>
-        <w:rPr>
-          <w:rFonts w:ascii="Georgia" w:eastAsia="Georgia" w:hAnsi="Georgia" w:cs="Georgia"/>
-          <w:color w:val="0F0F0F"/>
-          <w:sz w:val="24"/>
-          <w:szCs w:val="24"/>
-        </w:rPr>
-        <w:t>’s {{Grade}} placement include special education and related services to address these concerns and to support adequate yearly progress.</w:t>
-      </w:r>
-    </w:p>
-    <w:p>
-      <w:pPr>
-        <w:widowControl w:val="0"/>
-        <w:spacing w:before="240" w:after="240" w:line="240" w:lineRule="auto"/>
-        <w:rPr>
-          <w:rFonts w:ascii="Georgia" w:eastAsia="Georgia" w:hAnsi="Georgia" w:cs="Georgia"/>
-          <w:color w:val="0F0F0F"/>
-          <w:sz w:val="24"/>
-          <w:szCs w:val="24"/>
-        </w:rPr>
-      </w:pPr>
-      <w:r>
-        <w:rPr>
-          <w:rFonts w:ascii="Georgia" w:eastAsia="Georgia" w:hAnsi="Georgia" w:cs="Georgia"/>
-          <w:b/>
-          <w:i/>
-          <w:color w:val="0F0F0F"/>
-          <w:sz w:val="24"/>
-          <w:szCs w:val="24"/>
-        </w:rPr>
-        <w:t>Developmental Pediatrics Appointment</w:t>
-      </w:r>
-      <w:r>
-        <w:rPr>
-          <w:rFonts w:ascii="Georgia" w:eastAsia="Georgia" w:hAnsi="Georgia" w:cs="Georgia"/>
-          <w:color w:val="0F0F0F"/>
-          <w:sz w:val="24"/>
-          <w:szCs w:val="24"/>
-        </w:rPr>
-        <w:t xml:space="preserve">.  I believe that </w:t>
-      </w:r>
-      <w:r>
-        <w:rPr>
-          <w:rFonts w:ascii="Georgia" w:eastAsia="Georgia" w:hAnsi="Georgia" w:cs="Georgia"/>
-          <w:sz w:val="24"/>
-          <w:szCs w:val="24"/>
-        </w:rPr>
-        <w:t>{{Patient First Name}}</w:t>
-      </w:r>
-      <w:r>
-        <w:rPr>
-          <w:rFonts w:ascii="Georgia" w:eastAsia="Georgia" w:hAnsi="Georgia" w:cs="Georgia"/>
-          <w:color w:val="0F0F0F"/>
-          <w:sz w:val="24"/>
-          <w:szCs w:val="24"/>
-        </w:rPr>
-        <w:t xml:space="preserve"> would benefit from being seen by a developmental medical provider as part of comprehensive care related to the diagnosis described here. An appointment can be made by calling one of the following local specialty clinics or at URMC and Rochester Regional Health Center:</w:t>
-      </w:r>
-    </w:p>
-    <w:p>
-      <w:pPr>
-        <w:widowControl w:val="0"/>
-        <w:numPr>
-          <w:ilvl w:val="0"/>
-          <w:numId w:val="2"/>
-        </w:numPr>
-        <w:spacing w:before="240" w:after="240" w:line="240" w:lineRule="auto"/>
-        <w:rPr>
-          <w:rFonts w:ascii="Georgia" w:eastAsia="Georgia" w:hAnsi="Georgia" w:cs="Georgia"/>
-          <w:color w:val="0F0F0F"/>
-          <w:sz w:val="24"/>
-          <w:szCs w:val="24"/>
-        </w:rPr>
-      </w:pPr>
-      <w:r>
-        <w:rPr>
-          <w:rFonts w:ascii="Georgia" w:eastAsia="Georgia" w:hAnsi="Georgia" w:cs="Georgia"/>
-          <w:color w:val="0F0F0F"/>
-          <w:sz w:val="24"/>
-          <w:szCs w:val="24"/>
-        </w:rPr>
-        <w:t xml:space="preserve">University of Rochester Medical Center, Levine Autism Clinic at 585-275-2986, </w:t>
+          <w:sz w:val="24"/>
+          <w:szCs w:val="24"/>
+        </w:rPr>
+        <w:t xml:space="preserve">If you have questions or concerns about this evaluation, please contact me at </w:t>
       </w:r>
       <w:hyperlink r:id="rId7">
-        <w:r>
-          <w:rPr>
-            <w:rFonts w:ascii="Georgia" w:eastAsia="Georgia" w:hAnsi="Georgia" w:cs="Georgia"/>
-            <w:color w:val="1155CC"/>
-            <w:sz w:val="24"/>
-            <w:szCs w:val="24"/>
-            <w:u w:val="single"/>
-          </w:rPr>
-          <w:t>https://www.urmc.rochester.edu/childrens-hospital/developmental-disabilities/services/levine.aspx</w:t>
-        </w:r>
-      </w:hyperlink>
-    </w:p>
-    <w:p>
-      <w:pPr>
-        <w:widowControl w:val="0"/>
-        <w:numPr>
-          <w:ilvl w:val="0"/>
-          <w:numId w:val="2"/>
-        </w:numPr>
-        <w:spacing w:before="240" w:after="240" w:line="240" w:lineRule="auto"/>
-        <w:rPr>
-          <w:rFonts w:ascii="Georgia" w:eastAsia="Georgia" w:hAnsi="Georgia" w:cs="Georgia"/>
-          <w:color w:val="0F0F0F"/>
-          <w:sz w:val="24"/>
-          <w:szCs w:val="24"/>
-        </w:rPr>
-      </w:pPr>
-      <w:r>
-        <w:rPr>
-          <w:rFonts w:ascii="Georgia" w:eastAsia="Georgia" w:hAnsi="Georgia" w:cs="Georgia"/>
-          <w:color w:val="0F0F0F"/>
-          <w:sz w:val="24"/>
-          <w:szCs w:val="24"/>
-        </w:rPr>
-        <w:t xml:space="preserve"> Rochester Regional Health Center, Developmental Behavioral Pediatrics Program at 585-922-4698,</w:t>
-      </w:r>
-      <w:hyperlink r:id="rId8">
-        <w:r>
-          <w:rPr>
-            <w:rFonts w:ascii="Georgia" w:eastAsia="Georgia" w:hAnsi="Georgia" w:cs="Georgia"/>
-            <w:color w:val="0F0F0F"/>
-            <w:sz w:val="24"/>
-            <w:szCs w:val="24"/>
-          </w:rPr>
-          <w:t xml:space="preserve"> </w:t>
-        </w:r>
-      </w:hyperlink>
-      <w:hyperlink r:id="rId9">
-        <w:r>
-          <w:rPr>
-            <w:rFonts w:ascii="Georgia" w:eastAsia="Georgia" w:hAnsi="Georgia" w:cs="Georgia"/>
-            <w:color w:val="1155CC"/>
-            <w:sz w:val="24"/>
-            <w:szCs w:val="24"/>
-            <w:u w:val="single"/>
-          </w:rPr>
-          <w:t>https://www.rochesterregional.org/services/pediatrics/developmental-behavioral-pediatrics-program</w:t>
-        </w:r>
-      </w:hyperlink>
-    </w:p>
-    <w:p>
-      <w:pPr>
-        <w:spacing w:line="240" w:lineRule="auto"/>
-        <w:rPr>
-          <w:rFonts w:ascii="Georgia" w:eastAsia="Georgia" w:hAnsi="Georgia" w:cs="Georgia"/>
-          <w:color w:val="0F0F0F"/>
-          <w:sz w:val="24"/>
-          <w:szCs w:val="24"/>
-        </w:rPr>
-      </w:pPr>
-      <w:r>
-        <w:rPr>
-          <w:rFonts w:ascii="Georgia" w:eastAsia="Georgia" w:hAnsi="Georgia" w:cs="Georgia"/>
-          <w:b/>
-          <w:i/>
-          <w:color w:val="0F0F0F"/>
-          <w:sz w:val="24"/>
-          <w:szCs w:val="24"/>
-        </w:rPr>
-        <w:t>Feeding Treatment &amp; Support.</w:t>
-      </w:r>
-      <w:r>
-        <w:rPr>
-          <w:rFonts w:ascii="Georgia" w:eastAsia="Georgia" w:hAnsi="Georgia" w:cs="Georgia"/>
-          <w:b/>
-          <w:color w:val="0F0F0F"/>
-          <w:sz w:val="24"/>
-          <w:szCs w:val="24"/>
-        </w:rPr>
-        <w:t xml:space="preserve"> </w:t>
-      </w:r>
-      <w:r>
-        <w:rPr>
-          <w:rFonts w:ascii="Georgia" w:eastAsia="Georgia" w:hAnsi="Georgia" w:cs="Georgia"/>
-          <w:color w:val="0F0F0F"/>
-          <w:sz w:val="24"/>
-          <w:szCs w:val="24"/>
-        </w:rPr>
-        <w:t xml:space="preserve">{{Patient First Name}} presents with a range of concerns related to mealtime behavior and food variety, so I recommend that </w:t>
-      </w:r>
-      <w:r>
-        <w:rPr>
-          <w:rFonts w:ascii="Georgia" w:eastAsia="Georgia" w:hAnsi="Georgia" w:cs="Georgia"/>
-          <w:sz w:val="24"/>
-          <w:szCs w:val="24"/>
-        </w:rPr>
-        <w:t>{{Preferred Pronouns 2}}</w:t>
-      </w:r>
-      <w:r>
-        <w:rPr>
-          <w:rFonts w:ascii="Georgia" w:eastAsia="Georgia" w:hAnsi="Georgia" w:cs="Georgia"/>
-          <w:color w:val="0F0F0F"/>
-          <w:sz w:val="24"/>
-          <w:szCs w:val="24"/>
-        </w:rPr>
-        <w:t xml:space="preserve"> parents seek out support from one of the following local agencies. I am happy to discuss this in detail.</w:t>
-      </w:r>
-    </w:p>
-    <w:p>
-      <w:pPr>
-        <w:spacing w:line="240" w:lineRule="auto"/>
-        <w:rPr>
-          <w:rFonts w:ascii="Georgia" w:eastAsia="Georgia" w:hAnsi="Georgia" w:cs="Georgia"/>
-          <w:color w:val="0F0F0F"/>
-          <w:sz w:val="24"/>
-          <w:szCs w:val="24"/>
-        </w:rPr>
-      </w:pPr>
-    </w:p>
-    <w:p>
-      <w:pPr>
-        <w:numPr>
-          <w:ilvl w:val="0"/>
-          <w:numId w:val="3"/>
-        </w:numPr>
-        <w:spacing w:line="240" w:lineRule="auto"/>
-        <w:rPr>
-          <w:rFonts w:ascii="Georgia" w:eastAsia="Georgia" w:hAnsi="Georgia" w:cs="Georgia"/>
-          <w:color w:val="0F0F0F"/>
-          <w:sz w:val="24"/>
-          <w:szCs w:val="24"/>
-        </w:rPr>
-      </w:pPr>
-      <w:r>
-        <w:rPr>
-          <w:rFonts w:ascii="Georgia" w:eastAsia="Georgia" w:hAnsi="Georgia" w:cs="Georgia"/>
-          <w:color w:val="0F0F0F"/>
-          <w:sz w:val="24"/>
-          <w:szCs w:val="24"/>
-        </w:rPr>
-        <w:t xml:space="preserve">University of Rochester Medical Center - </w:t>
-      </w:r>
-      <w:hyperlink r:id="rId10">
-        <w:r>
-          <w:rPr>
-            <w:rFonts w:ascii="Georgia" w:eastAsia="Georgia" w:hAnsi="Georgia" w:cs="Georgia"/>
-            <w:color w:val="1155CC"/>
-            <w:sz w:val="24"/>
-            <w:szCs w:val="24"/>
-            <w:u w:val="single"/>
-          </w:rPr>
-          <w:t>https://www.urmc.rochester.edu/childrens-hospital/developmental-disabilities/services/feeding-disorders.aspx</w:t>
-        </w:r>
-      </w:hyperlink>
-      <w:r>
-        <w:rPr>
-          <w:rFonts w:ascii="Georgia" w:eastAsia="Georgia" w:hAnsi="Georgia" w:cs="Georgia"/>
-          <w:color w:val="0F0F0F"/>
-          <w:sz w:val="24"/>
-          <w:szCs w:val="24"/>
-        </w:rPr>
-        <w:t xml:space="preserve"> </w:t>
-      </w:r>
-    </w:p>
-    <w:p>
-      <w:pPr>
-        <w:spacing w:line="240" w:lineRule="auto"/>
-        <w:ind w:left="720"/>
-        <w:rPr>
-          <w:rFonts w:ascii="Georgia" w:eastAsia="Georgia" w:hAnsi="Georgia" w:cs="Georgia"/>
-          <w:color w:val="0F0F0F"/>
-          <w:sz w:val="24"/>
-          <w:szCs w:val="24"/>
-        </w:rPr>
-      </w:pPr>
-    </w:p>
-    <w:p>
-      <w:pPr>
-        <w:numPr>
-          <w:ilvl w:val="0"/>
-          <w:numId w:val="3"/>
-        </w:numPr>
-        <w:spacing w:line="240" w:lineRule="auto"/>
-        <w:rPr>
-          <w:rFonts w:ascii="Georgia" w:eastAsia="Georgia" w:hAnsi="Georgia" w:cs="Georgia"/>
-          <w:color w:val="0F0F0F"/>
-          <w:sz w:val="24"/>
-          <w:szCs w:val="24"/>
-        </w:rPr>
-      </w:pPr>
-      <w:r>
-        <w:rPr>
-          <w:rFonts w:ascii="Georgia" w:eastAsia="Georgia" w:hAnsi="Georgia" w:cs="Georgia"/>
-          <w:color w:val="0F0F0F"/>
-          <w:sz w:val="24"/>
-          <w:szCs w:val="24"/>
-        </w:rPr>
-        <w:t xml:space="preserve">Step-by-Step - </w:t>
-      </w:r>
-      <w:hyperlink r:id="rId11">
-        <w:r>
-          <w:rPr>
-            <w:rFonts w:ascii="Georgia" w:eastAsia="Georgia" w:hAnsi="Georgia" w:cs="Georgia"/>
-            <w:color w:val="1155CC"/>
-            <w:sz w:val="24"/>
-            <w:szCs w:val="24"/>
-            <w:u w:val="single"/>
-          </w:rPr>
-          <w:t>https://www.sbstherapycenter.com/feeding-therapy</w:t>
-        </w:r>
-      </w:hyperlink>
-      <w:r>
-        <w:rPr>
-          <w:rFonts w:ascii="Georgia" w:eastAsia="Georgia" w:hAnsi="Georgia" w:cs="Georgia"/>
-          <w:color w:val="0F0F0F"/>
-          <w:sz w:val="24"/>
-          <w:szCs w:val="24"/>
-        </w:rPr>
-        <w:t xml:space="preserve"> </w:t>
-      </w:r>
-    </w:p>
-    <w:p>
-      <w:pPr>
-        <w:spacing w:line="240" w:lineRule="auto"/>
-        <w:ind w:left="720"/>
-        <w:rPr>
-          <w:rFonts w:ascii="Georgia" w:eastAsia="Georgia" w:hAnsi="Georgia" w:cs="Georgia"/>
-          <w:color w:val="0F0F0F"/>
-          <w:sz w:val="24"/>
-          <w:szCs w:val="24"/>
-        </w:rPr>
-      </w:pPr>
-    </w:p>
-    <w:p>
-      <w:pPr>
-        <w:numPr>
-          <w:ilvl w:val="0"/>
-          <w:numId w:val="3"/>
-        </w:numPr>
-        <w:spacing w:line="240" w:lineRule="auto"/>
-        <w:rPr>
-          <w:rFonts w:ascii="Georgia" w:eastAsia="Georgia" w:hAnsi="Georgia" w:cs="Georgia"/>
-          <w:color w:val="0F0F0F"/>
-          <w:sz w:val="24"/>
-          <w:szCs w:val="24"/>
-        </w:rPr>
-      </w:pPr>
-      <w:r>
-        <w:rPr>
-          <w:rFonts w:ascii="Georgia" w:eastAsia="Georgia" w:hAnsi="Georgia" w:cs="Georgia"/>
-          <w:color w:val="0F0F0F"/>
-          <w:sz w:val="24"/>
-          <w:szCs w:val="24"/>
-        </w:rPr>
-        <w:t xml:space="preserve">Mealtime Rediscovered - </w:t>
-      </w:r>
-      <w:hyperlink r:id="rId12">
-        <w:r>
-          <w:rPr>
-            <w:rFonts w:ascii="Georgia" w:eastAsia="Georgia" w:hAnsi="Georgia" w:cs="Georgia"/>
-            <w:color w:val="1155CC"/>
-            <w:sz w:val="24"/>
-            <w:szCs w:val="24"/>
-            <w:u w:val="single"/>
-          </w:rPr>
-          <w:t>https://mealtimerediscovered.com/</w:t>
-        </w:r>
-      </w:hyperlink>
-      <w:r>
-        <w:rPr>
-          <w:rFonts w:ascii="Georgia" w:eastAsia="Georgia" w:hAnsi="Georgia" w:cs="Georgia"/>
-          <w:color w:val="0F0F0F"/>
-          <w:sz w:val="24"/>
-          <w:szCs w:val="24"/>
-        </w:rPr>
-        <w:t xml:space="preserve"> </w:t>
-      </w:r>
-    </w:p>
-    <w:p>
-      <w:pPr>
-        <w:widowControl w:val="0"/>
-        <w:spacing w:before="240" w:after="240" w:line="240" w:lineRule="auto"/>
-        <w:rPr>
-          <w:rFonts w:ascii="Georgia" w:eastAsia="Georgia" w:hAnsi="Georgia" w:cs="Georgia"/>
-          <w:color w:val="0F0F0F"/>
-          <w:sz w:val="24"/>
-          <w:szCs w:val="24"/>
-        </w:rPr>
-      </w:pPr>
-      <w:r>
-        <w:rPr>
-          <w:rFonts w:ascii="Georgia" w:eastAsia="Georgia" w:hAnsi="Georgia" w:cs="Georgia"/>
-          <w:b/>
-          <w:i/>
-          <w:color w:val="0F0F0F"/>
-          <w:sz w:val="24"/>
-          <w:szCs w:val="24"/>
-        </w:rPr>
-        <w:t>Parent to Parent</w:t>
-      </w:r>
-      <w:r>
-        <w:rPr>
-          <w:rFonts w:ascii="Georgia" w:eastAsia="Georgia" w:hAnsi="Georgia" w:cs="Georgia"/>
-          <w:i/>
-          <w:color w:val="0F0F0F"/>
-          <w:sz w:val="24"/>
-          <w:szCs w:val="24"/>
-        </w:rPr>
-        <w:t>.</w:t>
-      </w:r>
-      <w:r>
-        <w:rPr>
-          <w:rFonts w:ascii="Georgia" w:eastAsia="Georgia" w:hAnsi="Georgia" w:cs="Georgia"/>
-          <w:color w:val="0F0F0F"/>
-          <w:sz w:val="24"/>
-          <w:szCs w:val="24"/>
-        </w:rPr>
-        <w:t xml:space="preserve"> (</w:t>
-      </w:r>
-      <w:hyperlink r:id="rId13">
-        <w:r>
-          <w:rPr>
-            <w:rFonts w:ascii="Georgia" w:eastAsia="Georgia" w:hAnsi="Georgia" w:cs="Georgia"/>
-            <w:color w:val="1155CC"/>
-            <w:sz w:val="24"/>
-            <w:szCs w:val="24"/>
-            <w:u w:val="single"/>
-          </w:rPr>
-          <w:t>http://parenttoparentnys.org/offices/Finger-Lakes/</w:t>
-        </w:r>
-      </w:hyperlink>
-      <w:r>
-        <w:rPr>
-          <w:rFonts w:ascii="Georgia" w:eastAsia="Georgia" w:hAnsi="Georgia" w:cs="Georgia"/>
-          <w:color w:val="0F0F0F"/>
-          <w:sz w:val="24"/>
-          <w:szCs w:val="24"/>
-        </w:rPr>
-        <w:t>). This group</w:t>
-      </w:r>
-      <w:r>
-        <w:rPr>
-          <w:rFonts w:ascii="Georgia" w:eastAsia="Georgia" w:hAnsi="Georgia" w:cs="Georgia"/>
-          <w:i/>
-          <w:color w:val="0F0F0F"/>
-          <w:sz w:val="24"/>
-          <w:szCs w:val="24"/>
-        </w:rPr>
-        <w:t xml:space="preserve"> </w:t>
-      </w:r>
-      <w:r>
-        <w:rPr>
-          <w:rFonts w:ascii="Georgia" w:eastAsia="Georgia" w:hAnsi="Georgia" w:cs="Georgia"/>
-          <w:color w:val="0F0F0F"/>
-          <w:sz w:val="24"/>
-          <w:szCs w:val="24"/>
-        </w:rPr>
-        <w:t xml:space="preserve">could help to connect </w:t>
-      </w:r>
-      <w:r>
-        <w:rPr>
-          <w:rFonts w:ascii="Georgia" w:eastAsia="Georgia" w:hAnsi="Georgia" w:cs="Georgia"/>
-          <w:sz w:val="24"/>
-          <w:szCs w:val="24"/>
-        </w:rPr>
-        <w:t>{{Patient First Name}}</w:t>
-      </w:r>
-      <w:r>
-        <w:rPr>
-          <w:rFonts w:ascii="Georgia" w:eastAsia="Georgia" w:hAnsi="Georgia" w:cs="Georgia"/>
-          <w:color w:val="0F0F0F"/>
-          <w:sz w:val="24"/>
-          <w:szCs w:val="24"/>
-        </w:rPr>
-        <w:t xml:space="preserve">’s family with another family in </w:t>
-      </w:r>
-      <w:r>
-        <w:rPr>
-          <w:rFonts w:ascii="Georgia" w:eastAsia="Georgia" w:hAnsi="Georgia" w:cs="Georgia"/>
-          <w:color w:val="0F0F0F"/>
-          <w:sz w:val="24"/>
-          <w:szCs w:val="24"/>
-        </w:rPr>
-        <w:t>{{Preferred Pronouns 2}}</w:t>
-      </w:r>
-      <w:r>
-        <w:rPr>
-          <w:rFonts w:ascii="Georgia" w:eastAsia="Georgia" w:hAnsi="Georgia" w:cs="Georgia"/>
-          <w:color w:val="0F0F0F"/>
-          <w:sz w:val="24"/>
-          <w:szCs w:val="24"/>
-        </w:rPr>
-        <w:t xml:space="preserve"> area who knows more about local resources and supports related to </w:t>
-      </w:r>
-      <w:r>
-        <w:rPr>
-          <w:rFonts w:ascii="Georgia" w:eastAsia="Georgia" w:hAnsi="Georgia" w:cs="Georgia"/>
-          <w:sz w:val="24"/>
-          <w:szCs w:val="24"/>
-        </w:rPr>
-        <w:t>{{Patient First Name}}</w:t>
-      </w:r>
-      <w:r>
-        <w:rPr>
-          <w:rFonts w:ascii="Georgia" w:eastAsia="Georgia" w:hAnsi="Georgia" w:cs="Georgia"/>
-          <w:color w:val="0F0F0F"/>
-          <w:sz w:val="24"/>
-          <w:szCs w:val="24"/>
-        </w:rPr>
-        <w:t>’s age-level and interests.</w:t>
-      </w:r>
-    </w:p>
-    <w:p>
-      <w:pPr>
-        <w:widowControl w:val="0"/>
-        <w:spacing w:before="240" w:after="240" w:line="240" w:lineRule="auto"/>
-        <w:rPr>
-          <w:rFonts w:ascii="Georgia" w:eastAsia="Georgia" w:hAnsi="Georgia" w:cs="Georgia"/>
-          <w:color w:val="0F0F0F"/>
-          <w:sz w:val="24"/>
-          <w:szCs w:val="24"/>
-        </w:rPr>
-      </w:pPr>
-      <w:r>
-        <w:rPr>
-          <w:rFonts w:ascii="Georgia" w:eastAsia="Georgia" w:hAnsi="Georgia" w:cs="Georgia"/>
-          <w:b/>
-          <w:i/>
-          <w:color w:val="0F0F0F"/>
-          <w:sz w:val="24"/>
-          <w:szCs w:val="24"/>
-        </w:rPr>
-        <w:t>Elopement Plan</w:t>
-      </w:r>
-      <w:r>
-        <w:rPr>
-          <w:rFonts w:ascii="Georgia" w:eastAsia="Georgia" w:hAnsi="Georgia" w:cs="Georgia"/>
-          <w:i/>
-          <w:color w:val="0F0F0F"/>
-          <w:sz w:val="24"/>
-          <w:szCs w:val="24"/>
-        </w:rPr>
-        <w:t xml:space="preserve">. </w:t>
-      </w:r>
-      <w:r>
-        <w:rPr>
-          <w:rFonts w:ascii="Georgia" w:eastAsia="Georgia" w:hAnsi="Georgia" w:cs="Georgia"/>
-          <w:color w:val="0F0F0F"/>
-          <w:sz w:val="24"/>
-          <w:szCs w:val="24"/>
-        </w:rPr>
-        <w:t xml:space="preserve">Given </w:t>
-      </w:r>
-      <w:r>
-        <w:rPr>
-          <w:rFonts w:ascii="Georgia" w:eastAsia="Georgia" w:hAnsi="Georgia" w:cs="Georgia"/>
-          <w:sz w:val="24"/>
-          <w:szCs w:val="24"/>
-        </w:rPr>
-        <w:t>{{Patient First Name}}</w:t>
-      </w:r>
-      <w:r>
-        <w:rPr>
-          <w:rFonts w:ascii="Georgia" w:eastAsia="Georgia" w:hAnsi="Georgia" w:cs="Georgia"/>
-          <w:color w:val="0F0F0F"/>
-          <w:sz w:val="24"/>
-          <w:szCs w:val="24"/>
-        </w:rPr>
-        <w:t xml:space="preserve">’s propensity to wander, I recommend that </w:t>
-      </w:r>
-      <w:r>
-        <w:rPr>
-          <w:rFonts w:ascii="Georgia" w:eastAsia="Georgia" w:hAnsi="Georgia" w:cs="Georgia"/>
-          <w:color w:val="0F0F0F"/>
-          <w:sz w:val="24"/>
-          <w:szCs w:val="24"/>
-        </w:rPr>
-        <w:t>{{Preferred Pronouns 2}}</w:t>
-      </w:r>
-      <w:r>
-        <w:rPr>
-          <w:rFonts w:ascii="Georgia" w:eastAsia="Georgia" w:hAnsi="Georgia" w:cs="Georgia"/>
-          <w:color w:val="202124"/>
-          <w:sz w:val="24"/>
-          <w:szCs w:val="24"/>
-          <w:highlight w:val="white"/>
-        </w:rPr>
-        <w:t xml:space="preserve"> </w:t>
-      </w:r>
-      <w:r>
-        <w:rPr>
-          <w:rFonts w:ascii="Georgia" w:eastAsia="Georgia" w:hAnsi="Georgia" w:cs="Georgia"/>
-          <w:color w:val="0F0F0F"/>
-          <w:sz w:val="24"/>
-          <w:szCs w:val="24"/>
-        </w:rPr>
-        <w:t xml:space="preserve">{{Caregiver type}} consider the following resources to support </w:t>
-      </w:r>
-      <w:r>
-        <w:rPr>
-          <w:rFonts w:ascii="Georgia" w:eastAsia="Georgia" w:hAnsi="Georgia" w:cs="Georgia"/>
-          <w:color w:val="0F0F0F"/>
-          <w:sz w:val="24"/>
-          <w:szCs w:val="24"/>
-        </w:rPr>
-        <w:t>{{Preferred Pronouns 2}}</w:t>
-      </w:r>
-      <w:r>
-        <w:rPr>
-          <w:rFonts w:ascii="Georgia" w:eastAsia="Georgia" w:hAnsi="Georgia" w:cs="Georgia"/>
-          <w:color w:val="0F0F0F"/>
-          <w:sz w:val="24"/>
-          <w:szCs w:val="24"/>
-        </w:rPr>
-        <w:t xml:space="preserve"> at home and in the community:</w:t>
-      </w:r>
-    </w:p>
-    <w:p>
-      <w:pPr>
-        <w:widowControl w:val="0"/>
-        <w:numPr>
-          <w:ilvl w:val="0"/>
-          <w:numId w:val="2"/>
-        </w:numPr>
-        <w:spacing w:line="240" w:lineRule="auto"/>
-        <w:rPr>
-          <w:rFonts w:ascii="Georgia" w:eastAsia="Georgia" w:hAnsi="Georgia" w:cs="Georgia"/>
-          <w:color w:val="0F0F0F"/>
-          <w:sz w:val="24"/>
-          <w:szCs w:val="24"/>
-        </w:rPr>
-      </w:pPr>
-      <w:r>
-        <w:rPr>
-          <w:rFonts w:ascii="Georgia" w:eastAsia="Georgia" w:hAnsi="Georgia" w:cs="Georgia"/>
-          <w:color w:val="0F0F0F"/>
-          <w:sz w:val="24"/>
-          <w:szCs w:val="24"/>
-        </w:rPr>
-        <w:t xml:space="preserve">Big Red Safety Toolkit - </w:t>
-      </w:r>
-      <w:hyperlink r:id="rId14">
-        <w:r>
-          <w:rPr>
-            <w:rFonts w:ascii="Georgia" w:eastAsia="Georgia" w:hAnsi="Georgia" w:cs="Georgia"/>
-            <w:color w:val="1155CC"/>
-            <w:sz w:val="24"/>
-            <w:szCs w:val="24"/>
-            <w:u w:val="single"/>
-          </w:rPr>
-          <w:t>https://nationalautismassociation.org/docs/BigRedSafetyToolkit.pdf</w:t>
-        </w:r>
-      </w:hyperlink>
-    </w:p>
-    <w:p>
-      <w:pPr>
-        <w:widowControl w:val="0"/>
-        <w:spacing w:line="240" w:lineRule="auto"/>
-        <w:ind w:left="720"/>
-        <w:rPr>
-          <w:rFonts w:ascii="Georgia" w:eastAsia="Georgia" w:hAnsi="Georgia" w:cs="Georgia"/>
-          <w:color w:val="0F0F0F"/>
-          <w:sz w:val="24"/>
-          <w:szCs w:val="24"/>
-        </w:rPr>
-      </w:pPr>
-    </w:p>
-    <w:p>
-      <w:pPr>
-        <w:widowControl w:val="0"/>
-        <w:numPr>
-          <w:ilvl w:val="0"/>
-          <w:numId w:val="2"/>
-        </w:numPr>
-        <w:spacing w:line="240" w:lineRule="auto"/>
-        <w:rPr>
-          <w:rFonts w:ascii="Georgia" w:eastAsia="Georgia" w:hAnsi="Georgia" w:cs="Georgia"/>
-          <w:color w:val="0F0F0F"/>
-          <w:sz w:val="24"/>
-          <w:szCs w:val="24"/>
-        </w:rPr>
-      </w:pPr>
-      <w:r>
-        <w:rPr>
-          <w:rFonts w:ascii="Georgia" w:eastAsia="Georgia" w:hAnsi="Georgia" w:cs="Georgia"/>
-          <w:color w:val="0F0F0F"/>
-          <w:sz w:val="24"/>
-          <w:szCs w:val="24"/>
-        </w:rPr>
-        <w:t>Angel Sense -</w:t>
-      </w:r>
-      <w:hyperlink r:id="rId15">
-        <w:r>
-          <w:rPr>
-            <w:rFonts w:ascii="Georgia" w:eastAsia="Georgia" w:hAnsi="Georgia" w:cs="Georgia"/>
-            <w:color w:val="0F0F0F"/>
-            <w:sz w:val="24"/>
-            <w:szCs w:val="24"/>
-          </w:rPr>
-          <w:t xml:space="preserve"> </w:t>
-        </w:r>
-      </w:hyperlink>
-      <w:hyperlink r:id="rId16">
-        <w:r>
-          <w:rPr>
-            <w:rFonts w:ascii="Georgia" w:eastAsia="Georgia" w:hAnsi="Georgia" w:cs="Georgia"/>
-            <w:color w:val="1155CC"/>
-            <w:sz w:val="24"/>
-            <w:szCs w:val="24"/>
-            <w:u w:val="single"/>
-          </w:rPr>
-          <w:t>https://www.angelsense.com/gps-tracker-lifesaving-features/</w:t>
-        </w:r>
-      </w:hyperlink>
-    </w:p>
-    <w:p>
-      <w:pPr>
-        <w:widowControl w:val="0"/>
-        <w:spacing w:before="240" w:after="240" w:line="240" w:lineRule="auto"/>
-        <w:rPr>
-          <w:rFonts w:ascii="Georgia" w:eastAsia="Georgia" w:hAnsi="Georgia" w:cs="Georgia"/>
-          <w:color w:val="007AC2"/>
-          <w:sz w:val="24"/>
-          <w:szCs w:val="24"/>
-        </w:rPr>
-      </w:pPr>
-      <w:r>
-        <w:rPr>
-          <w:rFonts w:ascii="Georgia" w:eastAsia="Georgia" w:hAnsi="Georgia" w:cs="Georgia"/>
-          <w:b/>
-          <w:i/>
-          <w:color w:val="0F0F0F"/>
-          <w:sz w:val="24"/>
-          <w:szCs w:val="24"/>
-        </w:rPr>
-        <w:t>Developmental Disabilities Regional Office (DDRO)</w:t>
-      </w:r>
-      <w:r>
-        <w:rPr>
-          <w:rFonts w:ascii="Georgia" w:eastAsia="Georgia" w:hAnsi="Georgia" w:cs="Georgia"/>
-          <w:color w:val="0F0F0F"/>
-          <w:sz w:val="24"/>
-          <w:szCs w:val="24"/>
-        </w:rPr>
-        <w:t xml:space="preserve">. I discussed DDRO case management and Medicaid Waiver services with </w:t>
-      </w:r>
-      <w:r>
-        <w:rPr>
-          <w:rFonts w:ascii="Georgia" w:eastAsia="Georgia" w:hAnsi="Georgia" w:cs="Georgia"/>
-          <w:sz w:val="24"/>
-          <w:szCs w:val="24"/>
-        </w:rPr>
-        <w:t>{{Patient First Name}}</w:t>
-      </w:r>
-      <w:r>
-        <w:rPr>
-          <w:rFonts w:ascii="Georgia" w:eastAsia="Georgia" w:hAnsi="Georgia" w:cs="Georgia"/>
-          <w:color w:val="0F0F0F"/>
-          <w:sz w:val="24"/>
-          <w:szCs w:val="24"/>
-        </w:rPr>
-        <w:t xml:space="preserve">’s {{Caregiver type}}. To qualify for services, a person must have a diagnosis of a developmental disability along with documentation of cognitive and/or adaptive deficits. Based on </w:t>
-      </w:r>
-      <w:r>
-        <w:rPr>
-          <w:rFonts w:ascii="Georgia" w:eastAsia="Georgia" w:hAnsi="Georgia" w:cs="Georgia"/>
-          <w:color w:val="0F0F0F"/>
-          <w:sz w:val="24"/>
-          <w:szCs w:val="24"/>
-        </w:rPr>
-        <w:t>{{Preferred Pronouns 2}}</w:t>
-      </w:r>
-      <w:r>
-        <w:rPr>
-          <w:rFonts w:ascii="Georgia" w:eastAsia="Georgia" w:hAnsi="Georgia" w:cs="Georgia"/>
-          <w:color w:val="202124"/>
-          <w:sz w:val="24"/>
-          <w:szCs w:val="24"/>
-          <w:highlight w:val="white"/>
-        </w:rPr>
-        <w:t xml:space="preserve"> </w:t>
-      </w:r>
-      <w:r>
-        <w:rPr>
-          <w:rFonts w:ascii="Georgia" w:eastAsia="Georgia" w:hAnsi="Georgia" w:cs="Georgia"/>
-          <w:color w:val="0F0F0F"/>
-          <w:sz w:val="24"/>
-          <w:szCs w:val="24"/>
-        </w:rPr>
-        <w:t xml:space="preserve">presentation, I believe that </w:t>
-      </w:r>
-      <w:r>
-        <w:rPr>
-          <w:rFonts w:ascii="Georgia" w:eastAsia="Georgia" w:hAnsi="Georgia" w:cs="Georgia"/>
-          <w:sz w:val="24"/>
-          <w:szCs w:val="24"/>
-        </w:rPr>
-        <w:t>{{Patient First Name}}</w:t>
-      </w:r>
-      <w:r>
-        <w:rPr>
-          <w:rFonts w:ascii="Georgia" w:eastAsia="Georgia" w:hAnsi="Georgia" w:cs="Georgia"/>
-          <w:color w:val="0F0F0F"/>
-          <w:sz w:val="24"/>
-          <w:szCs w:val="24"/>
-        </w:rPr>
-        <w:t xml:space="preserve"> could qualify for OPWDD waiver services due to </w:t>
-      </w:r>
-      <w:r>
-        <w:rPr>
-          <w:rFonts w:ascii="Georgia" w:eastAsia="Georgia" w:hAnsi="Georgia" w:cs="Georgia"/>
-          <w:color w:val="0F0F0F"/>
-          <w:sz w:val="24"/>
-          <w:szCs w:val="24"/>
-        </w:rPr>
-        <w:t>{{Preferred Pronouns 2}}</w:t>
-      </w:r>
-      <w:r>
-        <w:rPr>
-          <w:rFonts w:ascii="Georgia" w:eastAsia="Georgia" w:hAnsi="Georgia" w:cs="Georgia"/>
-          <w:color w:val="0F0F0F"/>
-          <w:sz w:val="24"/>
-          <w:szCs w:val="24"/>
-        </w:rPr>
-        <w:t xml:space="preserve"> current delays. Information on Front Door Sessions can be found online at:</w:t>
-      </w:r>
-      <w:hyperlink r:id="rId17">
-        <w:r>
-          <w:rPr>
-            <w:rFonts w:ascii="Georgia" w:eastAsia="Georgia" w:hAnsi="Georgia" w:cs="Georgia"/>
-            <w:color w:val="0F0F0F"/>
-            <w:sz w:val="24"/>
-            <w:szCs w:val="24"/>
-          </w:rPr>
-          <w:t xml:space="preserve"> </w:t>
-        </w:r>
-      </w:hyperlink>
-      <w:hyperlink r:id="rId18">
-        <w:r>
-          <w:rPr>
-            <w:rFonts w:ascii="Georgia" w:eastAsia="Georgia" w:hAnsi="Georgia" w:cs="Georgia"/>
-            <w:color w:val="1155CC"/>
-            <w:sz w:val="24"/>
-            <w:szCs w:val="24"/>
-            <w:u w:val="single"/>
-          </w:rPr>
-          <w:t>https://opwdd.ny.gov/get-started/information-sessions</w:t>
-        </w:r>
-      </w:hyperlink>
-      <w:r>
-        <w:rPr>
-          <w:rFonts w:ascii="Georgia" w:eastAsia="Georgia" w:hAnsi="Georgia" w:cs="Georgia"/>
-          <w:color w:val="0F0F0F"/>
-          <w:sz w:val="24"/>
-          <w:szCs w:val="24"/>
-        </w:rPr>
-        <w:t xml:space="preserve">  and through the Office of Persons with Developmental Disabilities (OPWDD) directly, </w:t>
-      </w:r>
-      <w:r>
-        <w:rPr>
-          <w:rFonts w:ascii="Georgia" w:eastAsia="Georgia" w:hAnsi="Georgia" w:cs="Georgia"/>
-          <w:b/>
-          <w:color w:val="0F0F0F"/>
-          <w:sz w:val="24"/>
-          <w:szCs w:val="24"/>
-        </w:rPr>
-        <w:t>Front Door Office Finger Lakes</w:t>
-      </w:r>
-      <w:r>
-        <w:rPr>
-          <w:rFonts w:ascii="Georgia" w:eastAsia="Georgia" w:hAnsi="Georgia" w:cs="Georgia"/>
-          <w:color w:val="0F0F0F"/>
-          <w:sz w:val="24"/>
-          <w:szCs w:val="24"/>
-        </w:rPr>
-        <w:t xml:space="preserve"> at </w:t>
-      </w:r>
-      <w:r>
-        <w:rPr>
-          <w:rFonts w:ascii="Georgia" w:eastAsia="Georgia" w:hAnsi="Georgia" w:cs="Georgia"/>
-          <w:color w:val="007AC2"/>
-          <w:sz w:val="24"/>
-          <w:szCs w:val="24"/>
-        </w:rPr>
-        <w:t>855-679-3335</w:t>
-      </w:r>
-    </w:p>
-    <w:p>
-      <w:pPr>
-        <w:widowControl w:val="0"/>
-        <w:spacing w:line="240" w:lineRule="auto"/>
-        <w:ind w:left="720"/>
-        <w:rPr>
-          <w:rFonts w:ascii="Georgia" w:eastAsia="Georgia" w:hAnsi="Georgia" w:cs="Georgia"/>
-          <w:b/>
-          <w:sz w:val="24"/>
-          <w:szCs w:val="24"/>
-          <w:u w:val="single"/>
-        </w:rPr>
-      </w:pPr>
-    </w:p>
-    <w:p>
-      <w:pPr>
-        <w:widowControl w:val="0"/>
-        <w:spacing w:line="240" w:lineRule="auto"/>
-        <w:rPr>
-          <w:rFonts w:ascii="Georgia" w:eastAsia="Georgia" w:hAnsi="Georgia" w:cs="Georgia"/>
-          <w:sz w:val="24"/>
-          <w:szCs w:val="24"/>
-        </w:rPr>
-      </w:pPr>
-    </w:p>
-    <w:p>
-      <w:pPr>
-        <w:widowControl w:val="0"/>
-        <w:spacing w:line="240" w:lineRule="auto"/>
-        <w:rPr>
-          <w:rFonts w:ascii="Georgia" w:eastAsia="Georgia" w:hAnsi="Georgia" w:cs="Georgia"/>
-          <w:sz w:val="24"/>
-          <w:szCs w:val="24"/>
-        </w:rPr>
-      </w:pPr>
-      <w:r>
-        <w:rPr>
-          <w:rFonts w:ascii="Georgia" w:eastAsia="Georgia" w:hAnsi="Georgia" w:cs="Georgia"/>
-          <w:sz w:val="24"/>
-          <w:szCs w:val="24"/>
-        </w:rPr>
-        <w:t xml:space="preserve">I remain available to {{Patient First Name}} and </w:t>
-      </w:r>
-      <w:r>
-        <w:rPr>
-          <w:rFonts w:ascii="Georgia" w:eastAsia="Georgia" w:hAnsi="Georgia" w:cs="Georgia"/>
-          <w:sz w:val="24"/>
-          <w:szCs w:val="24"/>
-        </w:rPr>
-        <w:t>{{Preferred Pronouns 2}}</w:t>
-      </w:r>
-      <w:r>
-        <w:rPr>
-          <w:rFonts w:ascii="Georgia" w:eastAsia="Georgia" w:hAnsi="Georgia" w:cs="Georgia"/>
-          <w:sz w:val="24"/>
-          <w:szCs w:val="24"/>
-        </w:rPr>
-        <w:t xml:space="preserve"> {{Caregiver type}} to help coordinate care moving forward.  </w:t>
-      </w:r>
-      <w:r>
-        <w:rPr>
-          <w:rFonts w:ascii="Georgia" w:eastAsia="Georgia" w:hAnsi="Georgia" w:cs="Georgia"/>
-          <w:i/>
-          <w:sz w:val="24"/>
-          <w:szCs w:val="24"/>
-        </w:rPr>
-        <w:t xml:space="preserve">If you have questions or concerns about this evaluation, please contact me at </w:t>
-      </w:r>
-      <w:hyperlink r:id="rId19">
         <w:r>
           <w:rPr>
             <w:rFonts w:ascii="Georgia" w:eastAsia="Georgia" w:hAnsi="Georgia" w:cs="Georgia"/>
@@ -2851,7 +1887,7 @@
                     <pic:cNvPicPr preferRelativeResize="0"/>
                   </pic:nvPicPr>
                   <pic:blipFill>
-                    <a:blip r:embed="rId20"/>
+                    <a:blip r:embed="rId8"/>
                     <a:srcRect/>
                     <a:stretch>
                       <a:fillRect/>
@@ -2983,9 +2019,9 @@
       </w:pPr>
     </w:p>
     <w:sectPr>
-      <w:footerReference w:type="default" r:id="rId21"/>
-      <w:headerReference w:type="first" r:id="rId22"/>
-      <w:footerReference w:type="first" r:id="rId23"/>
+      <w:footerReference w:type="default" r:id="rId9"/>
+      <w:headerReference w:type="first" r:id="rId10"/>
+      <w:footerReference w:type="first" r:id="rId11"/>
       <w:pgSz w:w="12240" w:h="15840"/>
       <w:pgMar w:top="1440" w:right="1440" w:bottom="1440" w:left="1440" w:header="720" w:footer="720" w:gutter="0"/>
       <w:pgNumType w:start="1"/>

</xml_diff>

<commit_message>
update mod 12 no editable scores
</commit_message>
<xml_diff>
--- a/templates/template_mod_12_no_autism.docx
+++ b/templates/template_mod_12_no_autism.docx
@@ -854,44 +854,6 @@
     </w:p>
     <w:p>
       <w:pPr>
-        <w:tabs>
-          <w:tab w:val="left" w:pos="3510"/>
-        </w:tabs>
-        <w:spacing w:line="240" w:lineRule="auto"/>
-        <w:rPr>
-          <w:rFonts w:ascii="Georgia" w:eastAsia="Georgia" w:hAnsi="Georgia" w:cs="Georgia"/>
-          <w:sz w:val="24"/>
-          <w:szCs w:val="24"/>
-        </w:rPr>
-      </w:pPr>
-      <w:r>
-        <w:rPr>
-          <w:rFonts w:ascii="Georgia" w:eastAsia="Georgia" w:hAnsi="Georgia" w:cs="Georgia"/>
-          <w:sz w:val="24"/>
-          <w:szCs w:val="24"/>
-        </w:rPr>
-        <w:br/>
-      </w:r>
-      <w:r>
-        <w:rPr>
-          <w:rFonts w:ascii="Georgia" w:eastAsia="Georgia" w:hAnsi="Georgia" w:cs="Georgia"/>
-          <w:sz w:val="24"/>
-          <w:szCs w:val="24"/>
-          <w:u w:val="single"/>
-        </w:rPr>
-        <w:t>Psychoeducational Testing</w:t>
-      </w:r>
-      <w:r>
-        <w:rPr>
-          <w:rFonts w:ascii="Georgia" w:eastAsia="Georgia" w:hAnsi="Georgia" w:cs="Georgia"/>
-          <w:sz w:val="24"/>
-          <w:szCs w:val="24"/>
-        </w:rPr>
-        <w:t>:</w:t>
-      </w:r>
-    </w:p>
-    <w:p>
-      <w:pPr>
         <w:spacing w:line="240" w:lineRule="auto"/>
         <w:rPr>
           <w:rFonts w:ascii="Georgia" w:eastAsia="Georgia" w:hAnsi="Georgia" w:cs="Georgia"/>
@@ -1489,7 +1451,7 @@
           <w:sz w:val="24"/>
           <w:szCs w:val="24"/>
         </w:rPr>
-        <w:t xml:space="preserve"> (B) restricted, repetitive patterns of behavior, interest, or activity. Social communication and interaction difficulties are manifested as deficits in social </w:t>
+        <w:t xml:space="preserve"> (B) restricted, repetitive patterns of behavior, interest, or activity. Social communication and interaction difficulties are manifested as deficits in social reciprocity, nonverbal communication, and relationships. Restricted, repetitive patterns of behavior, interests, or activities include motor movements, intense interests, </w:t>
       </w:r>
       <w:r>
         <w:rPr>
@@ -1499,7 +1461,7 @@
           <w:szCs w:val="24"/>
         </w:rPr>
         <w:lastRenderedPageBreak/>
-        <w:t xml:space="preserve">reciprocity, nonverbal communication, and relationships. Restricted, repetitive patterns of behavior, interests, or activities include motor movements, intense interests, insistence on sameness, and sensory sensitivities. </w:t>
+        <w:t xml:space="preserve">insistence on sameness, and sensory sensitivities. </w:t>
       </w:r>
       <w:r>
         <w:rPr>

</xml_diff>